<commit_message>
added 2 new AM251 cells, looks more like the currents are CB1R mediated
</commit_message>
<xml_diff>
--- a/Writing/thesis/intro.docx
+++ b/Writing/thesis/intro.docx
@@ -88,13 +88,19 @@
         <w:rPr>
           <w:rFonts w:ascii="Times New Roman" w:hAnsi="Times New Roman" w:cs="Times New Roman"/>
         </w:rPr>
-        <w:t xml:space="preserve"> et al., 2014</w:t>
-      </w:r>
-      <w:r>
-        <w:rPr>
-          <w:rFonts w:ascii="Times New Roman" w:hAnsi="Times New Roman" w:cs="Times New Roman"/>
-        </w:rPr>
-        <w:t>). More than half of adult Canadians are overweight or obese, and have easy access to these processed foods, with more than 54% of Canadians eating out at least once a week</w:t>
+        <w:t xml:space="preserve"> et al., 2014). More than half of adult Canadians are overweight or obese and more than 54% of Canadians </w:t>
+      </w:r>
+      <w:r>
+        <w:rPr>
+          <w:rFonts w:ascii="Times New Roman" w:hAnsi="Times New Roman" w:cs="Times New Roman"/>
+        </w:rPr>
+        <w:t>eat</w:t>
+      </w:r>
+      <w:r>
+        <w:rPr>
+          <w:rFonts w:ascii="Times New Roman" w:hAnsi="Times New Roman" w:cs="Times New Roman"/>
+        </w:rPr>
+        <w:t xml:space="preserve"> out at least once a week</w:t>
       </w:r>
       <w:r>
         <w:rPr>
@@ -124,7 +130,43 @@
         <w:rPr>
           <w:rFonts w:ascii="Times New Roman" w:hAnsi="Times New Roman" w:cs="Times New Roman"/>
         </w:rPr>
-        <w:t xml:space="preserve"> Ultra-processed foods are more energy dense, with more sugar, sodium, and saturated fats. They are also highly palatable. The typical Canadian’s grocery list becomes </w:t>
+        <w:t xml:space="preserve"> </w:t>
+      </w:r>
+      <w:r>
+        <w:rPr>
+          <w:rFonts w:ascii="Times New Roman" w:hAnsi="Times New Roman" w:cs="Times New Roman"/>
+        </w:rPr>
+        <w:t>Access</w:t>
+      </w:r>
+      <w:r>
+        <w:rPr>
+          <w:rFonts w:ascii="Times New Roman" w:hAnsi="Times New Roman" w:cs="Times New Roman"/>
+        </w:rPr>
+        <w:t xml:space="preserve"> to these processed foods</w:t>
+      </w:r>
+      <w:r>
+        <w:rPr>
+          <w:rFonts w:ascii="Times New Roman" w:hAnsi="Times New Roman" w:cs="Times New Roman"/>
+        </w:rPr>
+        <w:t xml:space="preserve"> is easier than ever, and it takes very little energy to get them (</w:t>
+      </w:r>
+      <w:r>
+        <w:rPr>
+          <w:rFonts w:ascii="Times New Roman" w:hAnsi="Times New Roman" w:cs="Times New Roman"/>
+        </w:rPr>
+        <w:t>Dallman et al., 2006</w:t>
+      </w:r>
+      <w:r>
+        <w:rPr>
+          <w:rFonts w:ascii="Times New Roman" w:hAnsi="Times New Roman" w:cs="Times New Roman"/>
+        </w:rPr>
+        <w:t xml:space="preserve">). </w:t>
+      </w:r>
+      <w:r>
+        <w:rPr>
+          <w:rFonts w:ascii="Times New Roman" w:hAnsi="Times New Roman" w:cs="Times New Roman"/>
+        </w:rPr>
+        <w:t xml:space="preserve">Ultra-processed foods are more energy dense, with more sugar, sodium, and saturated fats. They are also highly palatable. The typical Canadian’s grocery list becomes </w:t>
       </w:r>
       <w:r>
         <w:rPr>
@@ -148,13 +190,7 @@
         <w:rPr>
           <w:rFonts w:ascii="Times New Roman" w:hAnsi="Times New Roman" w:cs="Times New Roman"/>
         </w:rPr>
-        <w:t xml:space="preserve"> et al., 2014</w:t>
-      </w:r>
-      <w:r>
-        <w:rPr>
-          <w:rFonts w:ascii="Times New Roman" w:hAnsi="Times New Roman" w:cs="Times New Roman"/>
-        </w:rPr>
-        <w:t>).</w:t>
+        <w:t xml:space="preserve"> et al., 2014).</w:t>
       </w:r>
     </w:p>
     <w:p>
@@ -177,7 +213,7 @@
           <w:kern w:val="0"/>
           <w:lang w:val="en-US"/>
         </w:rPr>
-        <w:t>he p</w:t>
+        <w:t xml:space="preserve">he perceived threat to </w:t>
       </w:r>
       <w:r>
         <w:rPr>
@@ -185,7 +221,7 @@
           <w:kern w:val="0"/>
           <w:lang w:val="en-US"/>
         </w:rPr>
-        <w:t xml:space="preserve">erceived threat to </w:t>
+        <w:t>homeostasis</w:t>
       </w:r>
       <w:r>
         <w:rPr>
@@ -193,392 +229,374 @@
           <w:kern w:val="0"/>
           <w:lang w:val="en-US"/>
         </w:rPr>
-        <w:t>homeostasis</w:t>
-      </w:r>
-      <w:r>
+        <w:t xml:space="preserve">, is an adaptive mechanism that has become a challenge in modern life </w:t>
+      </w:r>
+      <w:r>
+        <w:rPr>
+          <w:rFonts w:ascii="Times New Roman" w:hAnsi="Times New Roman" w:cs="Times New Roman"/>
+        </w:rPr>
+        <w:t>(</w:t>
+      </w:r>
+      <w:r>
+        <w:rPr>
+          <w:rFonts w:ascii="Times New Roman" w:hAnsi="Times New Roman" w:cs="Times New Roman"/>
+        </w:rPr>
+        <w:t>Smith</w:t>
+      </w:r>
+      <w:r>
+        <w:rPr>
+          <w:rFonts w:ascii="Times New Roman" w:hAnsi="Times New Roman" w:cs="Times New Roman"/>
+        </w:rPr>
+        <w:t xml:space="preserve"> and</w:t>
+      </w:r>
+      <w:r>
+        <w:t xml:space="preserve"> </w:t>
+      </w:r>
+      <w:r>
+        <w:rPr>
+          <w:rFonts w:ascii="Times New Roman" w:hAnsi="Times New Roman" w:cs="Times New Roman"/>
+        </w:rPr>
+        <w:t>Azevedo</w:t>
+      </w:r>
+      <w:r>
+        <w:rPr>
+          <w:rFonts w:ascii="Times New Roman" w:hAnsi="Times New Roman" w:cs="Times New Roman"/>
+        </w:rPr>
+        <w:t xml:space="preserve">, 2025). </w:t>
+      </w:r>
+      <w:r>
+        <w:rPr>
+          <w:rFonts w:ascii="Times New Roman" w:hAnsi="Times New Roman" w:cs="Times New Roman"/>
+        </w:rPr>
+        <w:t>The body has many mechanisms to return to that homeostasis, vital to resistance and adaption (</w:t>
+      </w:r>
+      <w:r>
+        <w:rPr>
+          <w:rFonts w:ascii="Times New Roman" w:hAnsi="Times New Roman" w:cs="Times New Roman"/>
+        </w:rPr>
+        <w:t>Smith</w:t>
+      </w:r>
+      <w:r>
+        <w:rPr>
+          <w:rFonts w:ascii="Times New Roman" w:hAnsi="Times New Roman" w:cs="Times New Roman"/>
+        </w:rPr>
+        <w:t xml:space="preserve"> and</w:t>
+      </w:r>
+      <w:r>
+        <w:t xml:space="preserve"> </w:t>
+      </w:r>
+      <w:r>
+        <w:rPr>
+          <w:rFonts w:ascii="Times New Roman" w:hAnsi="Times New Roman" w:cs="Times New Roman"/>
+        </w:rPr>
+        <w:t>Azevedo</w:t>
+      </w:r>
+      <w:r>
+        <w:rPr>
+          <w:rFonts w:ascii="Times New Roman" w:hAnsi="Times New Roman" w:cs="Times New Roman"/>
+        </w:rPr>
+        <w:t>, 2025).</w:t>
+      </w:r>
+      <w:r>
+        <w:rPr>
+          <w:rFonts w:ascii="Times New Roman" w:hAnsi="Times New Roman" w:cs="Times New Roman"/>
+        </w:rPr>
+        <w:t xml:space="preserve"> </w:t>
+      </w:r>
+      <w:r>
+        <w:rPr>
+          <w:rFonts w:ascii="Times New Roman" w:hAnsi="Times New Roman" w:cs="Times New Roman"/>
+          <w:highlight w:val="yellow"/>
+        </w:rPr>
+        <w:t>Transition sentence.</w:t>
+      </w:r>
+      <w:r>
+        <w:rPr>
+          <w:rFonts w:ascii="Times New Roman" w:hAnsi="Times New Roman" w:cs="Times New Roman"/>
+        </w:rPr>
+        <w:t xml:space="preserve"> Glucocorticoids are </w:t>
+      </w:r>
+      <w:r>
+        <w:rPr>
+          <w:rFonts w:ascii="Times New Roman" w:hAnsi="Times New Roman" w:cs="Times New Roman"/>
+        </w:rPr>
+        <w:t xml:space="preserve">hormones, part of </w:t>
+      </w:r>
+      <w:r>
+        <w:rPr>
+          <w:rFonts w:ascii="Times New Roman" w:hAnsi="Times New Roman" w:cs="Times New Roman"/>
+        </w:rPr>
+        <w:t>the</w:t>
+      </w:r>
+      <w:r>
+        <w:rPr>
+          <w:rFonts w:ascii="Times New Roman" w:hAnsi="Times New Roman" w:cs="Times New Roman"/>
+        </w:rPr>
+        <w:t xml:space="preserve"> stress response system</w:t>
+      </w:r>
+      <w:r>
+        <w:rPr>
+          <w:rFonts w:ascii="Times New Roman" w:hAnsi="Times New Roman" w:cs="Times New Roman"/>
+        </w:rPr>
+        <w:t>, a system that has not adapted to our world of high chronic social stress and landscape of easily accessible high calorie, highly palatable foods (Dallman et al., 2006).</w:t>
+      </w:r>
+    </w:p>
+    <w:p>
+      <w:pPr>
+        <w:spacing w:line="276" w:lineRule="auto"/>
+        <w:ind w:firstLine="720"/>
+        <w:rPr>
+          <w:rFonts w:ascii="Times New Roman" w:hAnsi="Times New Roman" w:cs="Times New Roman"/>
+        </w:rPr>
+      </w:pPr>
+    </w:p>
+    <w:p>
+      <w:pPr>
+        <w:spacing w:line="276" w:lineRule="auto"/>
+        <w:ind w:firstLine="720"/>
+        <w:rPr>
+          <w:rFonts w:ascii="Times New Roman" w:hAnsi="Times New Roman" w:cs="Times New Roman"/>
+        </w:rPr>
+      </w:pPr>
+    </w:p>
+    <w:p>
+      <w:pPr>
+        <w:spacing w:line="276" w:lineRule="auto"/>
+        <w:rPr>
+          <w:rFonts w:ascii="Times New Roman" w:hAnsi="Times New Roman" w:cs="Times New Roman"/>
+        </w:rPr>
+      </w:pPr>
+      <w:r>
+        <w:rPr>
+          <w:rFonts w:ascii="Times New Roman" w:hAnsi="Times New Roman" w:cs="Times New Roman"/>
+        </w:rPr>
+        <w:t xml:space="preserve">High calorie, highly palatable foods are easily accessible, and it takes very low physical effort/energy </w:t>
+      </w:r>
+      <w:r>
+        <w:rPr>
+          <w:rFonts w:ascii="Times New Roman" w:hAnsi="Times New Roman" w:cs="Times New Roman"/>
+        </w:rPr>
+        <w:t>expenditure</w:t>
+      </w:r>
+      <w:r>
+        <w:rPr>
+          <w:rFonts w:ascii="Times New Roman" w:hAnsi="Times New Roman" w:cs="Times New Roman"/>
+        </w:rPr>
+        <w:t xml:space="preserve"> to get them (Dallman et al., 2006).</w:t>
+      </w:r>
+    </w:p>
+    <w:p>
+      <w:pPr>
+        <w:spacing w:line="276" w:lineRule="auto"/>
+        <w:rPr>
+          <w:rFonts w:ascii="Times New Roman" w:hAnsi="Times New Roman" w:cs="Times New Roman"/>
+        </w:rPr>
+      </w:pPr>
+    </w:p>
+    <w:p>
+      <w:pPr>
+        <w:spacing w:line="276" w:lineRule="auto"/>
         <w:rPr>
           <w:rFonts w:ascii="Times New Roman" w:hAnsi="Times New Roman" w:cs="Times New Roman"/>
           <w:kern w:val="0"/>
           <w:lang w:val="en-US"/>
         </w:rPr>
-        <w:t xml:space="preserve">, is an adaptive mechanism that has become a challenge in modern life </w:t>
-      </w:r>
-      <w:r>
-        <w:rPr>
-          <w:rFonts w:ascii="Times New Roman" w:hAnsi="Times New Roman" w:cs="Times New Roman"/>
-        </w:rPr>
-        <w:t>(</w:t>
-      </w:r>
-      <w:r>
-        <w:rPr>
-          <w:rFonts w:ascii="Times New Roman" w:hAnsi="Times New Roman" w:cs="Times New Roman"/>
-        </w:rPr>
-        <w:t>Smith</w:t>
-      </w:r>
-      <w:r>
-        <w:rPr>
-          <w:rFonts w:ascii="Times New Roman" w:hAnsi="Times New Roman" w:cs="Times New Roman"/>
-        </w:rPr>
-        <w:t xml:space="preserve"> and</w:t>
-      </w:r>
-      <w:r>
-        <w:t xml:space="preserve"> </w:t>
-      </w:r>
-      <w:r>
-        <w:rPr>
-          <w:rFonts w:ascii="Times New Roman" w:hAnsi="Times New Roman" w:cs="Times New Roman"/>
-        </w:rPr>
-        <w:t>Azevedo</w:t>
-      </w:r>
-      <w:r>
-        <w:rPr>
-          <w:rFonts w:ascii="Times New Roman" w:hAnsi="Times New Roman" w:cs="Times New Roman"/>
-        </w:rPr>
-        <w:t>, 2025)</w:t>
-      </w:r>
-      <w:r>
-        <w:rPr>
-          <w:rFonts w:ascii="Times New Roman" w:hAnsi="Times New Roman" w:cs="Times New Roman"/>
-        </w:rPr>
-        <w:t xml:space="preserve">. </w:t>
-      </w:r>
-      <w:r>
-        <w:rPr>
-          <w:rFonts w:ascii="Times New Roman" w:hAnsi="Times New Roman" w:cs="Times New Roman"/>
-        </w:rPr>
-        <w:t xml:space="preserve">The body has many mechanisms to return to that homeostasis, vital to resistance and adaption </w:t>
-      </w:r>
-      <w:r>
-        <w:rPr>
-          <w:rFonts w:ascii="Times New Roman" w:hAnsi="Times New Roman" w:cs="Times New Roman"/>
-        </w:rPr>
-        <w:t>(</w:t>
-      </w:r>
-      <w:r>
-        <w:rPr>
-          <w:rFonts w:ascii="Times New Roman" w:hAnsi="Times New Roman" w:cs="Times New Roman"/>
-        </w:rPr>
-        <w:t>Smith</w:t>
-      </w:r>
-      <w:r>
-        <w:rPr>
-          <w:rFonts w:ascii="Times New Roman" w:hAnsi="Times New Roman" w:cs="Times New Roman"/>
-        </w:rPr>
-        <w:t xml:space="preserve"> and</w:t>
-      </w:r>
-      <w:r>
-        <w:t xml:space="preserve"> </w:t>
-      </w:r>
-      <w:r>
-        <w:rPr>
-          <w:rFonts w:ascii="Times New Roman" w:hAnsi="Times New Roman" w:cs="Times New Roman"/>
-        </w:rPr>
-        <w:t>Azevedo</w:t>
-      </w:r>
-      <w:r>
-        <w:rPr>
-          <w:rFonts w:ascii="Times New Roman" w:hAnsi="Times New Roman" w:cs="Times New Roman"/>
-        </w:rPr>
-        <w:t>, 2025).</w:t>
-      </w:r>
-      <w:r>
-        <w:rPr>
-          <w:rFonts w:ascii="Times New Roman" w:hAnsi="Times New Roman" w:cs="Times New Roman"/>
-        </w:rPr>
-        <w:t xml:space="preserve"> </w:t>
-      </w:r>
-      <w:r>
-        <w:rPr>
-          <w:rFonts w:ascii="Times New Roman" w:hAnsi="Times New Roman" w:cs="Times New Roman"/>
-          <w:highlight w:val="yellow"/>
-        </w:rPr>
-        <w:t>Transition sentence.</w:t>
-      </w:r>
-      <w:r>
-        <w:rPr>
-          <w:rFonts w:ascii="Times New Roman" w:hAnsi="Times New Roman" w:cs="Times New Roman"/>
-        </w:rPr>
-        <w:t xml:space="preserve"> </w:t>
-      </w:r>
-      <w:r>
-        <w:rPr>
-          <w:rFonts w:ascii="Times New Roman" w:hAnsi="Times New Roman" w:cs="Times New Roman"/>
-        </w:rPr>
-        <w:t xml:space="preserve">Glucocorticoids are </w:t>
-      </w:r>
-      <w:r>
-        <w:rPr>
-          <w:rFonts w:ascii="Times New Roman" w:hAnsi="Times New Roman" w:cs="Times New Roman"/>
-        </w:rPr>
-        <w:t xml:space="preserve">hormones, part of </w:t>
-      </w:r>
-      <w:r>
-        <w:rPr>
-          <w:rFonts w:ascii="Times New Roman" w:hAnsi="Times New Roman" w:cs="Times New Roman"/>
-        </w:rPr>
-        <w:t>the</w:t>
-      </w:r>
-      <w:r>
-        <w:rPr>
-          <w:rFonts w:ascii="Times New Roman" w:hAnsi="Times New Roman" w:cs="Times New Roman"/>
-        </w:rPr>
-        <w:t xml:space="preserve"> stress response system</w:t>
-      </w:r>
-      <w:r>
-        <w:rPr>
-          <w:rFonts w:ascii="Times New Roman" w:hAnsi="Times New Roman" w:cs="Times New Roman"/>
-        </w:rPr>
-        <w:t>, a system that has not adapted to our world of high chronic social stress and landscape of easily accessible high calorie, highly palatable foods (Dallman et al., 2006).</w:t>
-      </w:r>
-    </w:p>
-    <w:p>
-      <w:pPr>
-        <w:spacing w:line="276" w:lineRule="auto"/>
-        <w:ind w:firstLine="720"/>
-        <w:rPr>
-          <w:rFonts w:ascii="Times New Roman" w:hAnsi="Times New Roman" w:cs="Times New Roman"/>
-        </w:rPr>
-      </w:pPr>
-    </w:p>
-    <w:p>
-      <w:pPr>
-        <w:spacing w:line="276" w:lineRule="auto"/>
-        <w:ind w:firstLine="720"/>
-        <w:rPr>
-          <w:rFonts w:ascii="Times New Roman" w:hAnsi="Times New Roman" w:cs="Times New Roman"/>
-        </w:rPr>
-      </w:pPr>
-    </w:p>
-    <w:p>
-      <w:pPr>
-        <w:spacing w:line="276" w:lineRule="auto"/>
-        <w:rPr>
-          <w:rFonts w:ascii="Times New Roman" w:hAnsi="Times New Roman" w:cs="Times New Roman"/>
-        </w:rPr>
-      </w:pPr>
-      <w:r>
-        <w:rPr>
-          <w:rFonts w:ascii="Times New Roman" w:hAnsi="Times New Roman" w:cs="Times New Roman"/>
-        </w:rPr>
-        <w:t xml:space="preserve">High calorie, highly palatable foods are easily accessible, and it takes very low physical effort/energy </w:t>
-      </w:r>
-      <w:r>
-        <w:rPr>
-          <w:rFonts w:ascii="Times New Roman" w:hAnsi="Times New Roman" w:cs="Times New Roman"/>
-        </w:rPr>
-        <w:t>expenditure</w:t>
-      </w:r>
-      <w:r>
-        <w:rPr>
-          <w:rFonts w:ascii="Times New Roman" w:hAnsi="Times New Roman" w:cs="Times New Roman"/>
-        </w:rPr>
-        <w:t xml:space="preserve"> to get them (Dallman et al., 2006).</w:t>
-      </w:r>
-    </w:p>
-    <w:p>
-      <w:pPr>
-        <w:spacing w:line="276" w:lineRule="auto"/>
-        <w:rPr>
-          <w:rFonts w:ascii="Times New Roman" w:hAnsi="Times New Roman" w:cs="Times New Roman"/>
-        </w:rPr>
-      </w:pPr>
-    </w:p>
-    <w:p>
-      <w:pPr>
-        <w:spacing w:line="276" w:lineRule="auto"/>
+      </w:pPr>
+      <w:r>
+        <w:rPr>
+          <w:rFonts w:ascii="Times New Roman" w:hAnsi="Times New Roman" w:cs="Times New Roman"/>
+        </w:rPr>
+        <w:t xml:space="preserve">-glucocorticoids induce insulin resistance </w:t>
+      </w:r>
+      <w:r>
         <w:rPr>
           <w:rFonts w:ascii="Times New Roman" w:hAnsi="Times New Roman" w:cs="Times New Roman"/>
           <w:kern w:val="0"/>
           <w:lang w:val="en-US"/>
         </w:rPr>
-      </w:pPr>
-      <w:r>
-        <w:rPr>
-          <w:rFonts w:ascii="Times New Roman" w:hAnsi="Times New Roman" w:cs="Times New Roman"/>
-        </w:rPr>
-        <w:t xml:space="preserve">-glucocorticoids induce insulin resistance </w:t>
-      </w:r>
+        <w:t>(</w:t>
+      </w:r>
+      <w:proofErr w:type="spellStart"/>
       <w:r>
         <w:rPr>
           <w:rFonts w:ascii="Times New Roman" w:hAnsi="Times New Roman" w:cs="Times New Roman"/>
           <w:kern w:val="0"/>
           <w:lang w:val="en-US"/>
         </w:rPr>
-        <w:t>(</w:t>
-      </w:r>
-      <w:proofErr w:type="spellStart"/>
+        <w:t>Charmandari</w:t>
+      </w:r>
+      <w:proofErr w:type="spellEnd"/>
       <w:r>
         <w:rPr>
           <w:rFonts w:ascii="Times New Roman" w:hAnsi="Times New Roman" w:cs="Times New Roman"/>
           <w:kern w:val="0"/>
           <w:lang w:val="en-US"/>
         </w:rPr>
-        <w:t>Charmandari</w:t>
-      </w:r>
-      <w:proofErr w:type="spellEnd"/>
+        <w:t xml:space="preserve"> et al., 2005)</w:t>
+      </w:r>
+      <w:r>
+        <w:rPr>
+          <w:rFonts w:ascii="Times New Roman" w:hAnsi="Times New Roman" w:cs="Times New Roman"/>
+        </w:rPr>
+        <w:t>… obesity</w:t>
+      </w:r>
+    </w:p>
+    <w:p>
+      <w:pPr>
+        <w:spacing w:line="276" w:lineRule="auto"/>
+        <w:rPr>
+          <w:rFonts w:ascii="Times New Roman" w:hAnsi="Times New Roman" w:cs="Times New Roman"/>
+        </w:rPr>
+      </w:pPr>
+    </w:p>
+    <w:p>
+      <w:pPr>
+        <w:spacing w:line="276" w:lineRule="auto"/>
+        <w:rPr>
+          <w:rFonts w:ascii="Times New Roman" w:hAnsi="Times New Roman" w:cs="Times New Roman"/>
+          <w:b/>
+          <w:bCs/>
+        </w:rPr>
+      </w:pPr>
+    </w:p>
+    <w:p>
+      <w:pPr>
+        <w:spacing w:line="276" w:lineRule="auto"/>
+        <w:rPr>
+          <w:rFonts w:ascii="Times New Roman" w:hAnsi="Times New Roman" w:cs="Times New Roman"/>
+          <w:b/>
+          <w:bCs/>
+        </w:rPr>
+      </w:pPr>
+    </w:p>
+    <w:p>
+      <w:pPr>
+        <w:spacing w:line="276" w:lineRule="auto"/>
+        <w:rPr>
+          <w:rFonts w:ascii="Times New Roman" w:hAnsi="Times New Roman" w:cs="Times New Roman"/>
+          <w:b/>
+          <w:bCs/>
+        </w:rPr>
+      </w:pPr>
+    </w:p>
+    <w:p>
+      <w:pPr>
+        <w:spacing w:line="276" w:lineRule="auto"/>
+        <w:rPr>
+          <w:rFonts w:ascii="Times New Roman" w:hAnsi="Times New Roman" w:cs="Times New Roman"/>
+          <w:b/>
+          <w:bCs/>
+        </w:rPr>
+      </w:pPr>
+    </w:p>
+    <w:p>
+      <w:pPr>
+        <w:spacing w:line="276" w:lineRule="auto"/>
+        <w:rPr>
+          <w:rFonts w:ascii="Times New Roman" w:hAnsi="Times New Roman" w:cs="Times New Roman"/>
+          <w:b/>
+          <w:bCs/>
+        </w:rPr>
+      </w:pPr>
+    </w:p>
+    <w:p>
+      <w:pPr>
+        <w:spacing w:line="276" w:lineRule="auto"/>
+        <w:rPr>
+          <w:rFonts w:ascii="Times New Roman" w:hAnsi="Times New Roman" w:cs="Times New Roman"/>
+          <w:b/>
+          <w:bCs/>
+        </w:rPr>
+      </w:pPr>
+    </w:p>
+    <w:p>
+      <w:pPr>
+        <w:spacing w:line="276" w:lineRule="auto"/>
+        <w:rPr>
+          <w:rFonts w:ascii="Times New Roman" w:hAnsi="Times New Roman" w:cs="Times New Roman"/>
+          <w:b/>
+          <w:bCs/>
+        </w:rPr>
+      </w:pPr>
+    </w:p>
+    <w:p>
+      <w:pPr>
+        <w:spacing w:line="276" w:lineRule="auto"/>
+        <w:rPr>
+          <w:rFonts w:ascii="Times New Roman" w:hAnsi="Times New Roman" w:cs="Times New Roman"/>
+          <w:b/>
+          <w:bCs/>
+        </w:rPr>
+      </w:pPr>
+    </w:p>
+    <w:p>
+      <w:pPr>
+        <w:spacing w:line="276" w:lineRule="auto"/>
+        <w:rPr>
+          <w:rFonts w:ascii="Times New Roman" w:hAnsi="Times New Roman" w:cs="Times New Roman"/>
+          <w:b/>
+          <w:bCs/>
+        </w:rPr>
+      </w:pPr>
+    </w:p>
+    <w:p>
+      <w:pPr>
+        <w:spacing w:line="276" w:lineRule="auto"/>
+        <w:rPr>
+          <w:rFonts w:ascii="Times New Roman" w:hAnsi="Times New Roman" w:cs="Times New Roman"/>
+          <w:b/>
+          <w:bCs/>
+        </w:rPr>
+      </w:pPr>
+      <w:r>
+        <w:rPr>
+          <w:rFonts w:ascii="Times New Roman" w:hAnsi="Times New Roman" w:cs="Times New Roman"/>
+          <w:b/>
+          <w:bCs/>
+        </w:rPr>
+        <w:lastRenderedPageBreak/>
+        <w:t xml:space="preserve">Stress (1.2) ~one page </w:t>
+      </w:r>
+    </w:p>
+    <w:p>
+      <w:pPr>
+        <w:spacing w:line="276" w:lineRule="auto"/>
+        <w:ind w:firstLine="720"/>
+        <w:rPr>
+          <w:rFonts w:ascii="Times New Roman" w:hAnsi="Times New Roman" w:cs="Times New Roman"/>
+        </w:rPr>
+      </w:pPr>
+      <w:r>
+        <w:rPr>
+          <w:rFonts w:ascii="Times New Roman" w:hAnsi="Times New Roman" w:cs="Times New Roman"/>
+        </w:rPr>
+        <w:t xml:space="preserve">Physiologically, stress is a </w:t>
+      </w:r>
+      <w:r>
+        <w:rPr>
+          <w:rFonts w:ascii="Times New Roman" w:hAnsi="Times New Roman" w:cs="Times New Roman"/>
+        </w:rPr>
+        <w:t xml:space="preserve">challenge to the homeostasis of an </w:t>
+      </w:r>
+      <w:r>
+        <w:rPr>
+          <w:rFonts w:ascii="Times New Roman" w:hAnsi="Times New Roman" w:cs="Times New Roman"/>
+        </w:rPr>
+        <w:t>organism</w:t>
+      </w:r>
+      <w:r>
+        <w:rPr>
+          <w:rFonts w:ascii="Times New Roman" w:hAnsi="Times New Roman" w:cs="Times New Roman"/>
+        </w:rPr>
+        <w:t xml:space="preserve"> (</w:t>
+      </w:r>
       <w:r>
         <w:rPr>
           <w:rFonts w:ascii="Times New Roman" w:hAnsi="Times New Roman" w:cs="Times New Roman"/>
           <w:kern w:val="0"/>
           <w:lang w:val="en-US"/>
         </w:rPr>
-        <w:t xml:space="preserve"> et al., 2005)</w:t>
-      </w:r>
-      <w:r>
-        <w:rPr>
-          <w:rFonts w:ascii="Times New Roman" w:hAnsi="Times New Roman" w:cs="Times New Roman"/>
-        </w:rPr>
-        <w:t>… obesity</w:t>
-      </w:r>
-    </w:p>
-    <w:p>
-      <w:pPr>
-        <w:spacing w:line="276" w:lineRule="auto"/>
-        <w:rPr>
-          <w:rFonts w:ascii="Times New Roman" w:hAnsi="Times New Roman" w:cs="Times New Roman"/>
-        </w:rPr>
-      </w:pPr>
-    </w:p>
-    <w:p>
-      <w:pPr>
-        <w:spacing w:line="276" w:lineRule="auto"/>
-        <w:rPr>
-          <w:rFonts w:ascii="Times New Roman" w:hAnsi="Times New Roman" w:cs="Times New Roman"/>
-          <w:b/>
-          <w:bCs/>
-        </w:rPr>
-      </w:pPr>
-    </w:p>
-    <w:p>
-      <w:pPr>
-        <w:spacing w:line="276" w:lineRule="auto"/>
-        <w:rPr>
-          <w:rFonts w:ascii="Times New Roman" w:hAnsi="Times New Roman" w:cs="Times New Roman"/>
-          <w:b/>
-          <w:bCs/>
-        </w:rPr>
-      </w:pPr>
-    </w:p>
-    <w:p>
-      <w:pPr>
-        <w:spacing w:line="276" w:lineRule="auto"/>
-        <w:rPr>
-          <w:rFonts w:ascii="Times New Roman" w:hAnsi="Times New Roman" w:cs="Times New Roman"/>
-          <w:b/>
-          <w:bCs/>
-        </w:rPr>
-      </w:pPr>
-    </w:p>
-    <w:p>
-      <w:pPr>
-        <w:spacing w:line="276" w:lineRule="auto"/>
-        <w:rPr>
-          <w:rFonts w:ascii="Times New Roman" w:hAnsi="Times New Roman" w:cs="Times New Roman"/>
-          <w:b/>
-          <w:bCs/>
-        </w:rPr>
-      </w:pPr>
-    </w:p>
-    <w:p>
-      <w:pPr>
-        <w:spacing w:line="276" w:lineRule="auto"/>
-        <w:rPr>
-          <w:rFonts w:ascii="Times New Roman" w:hAnsi="Times New Roman" w:cs="Times New Roman"/>
-          <w:b/>
-          <w:bCs/>
-        </w:rPr>
-      </w:pPr>
-    </w:p>
-    <w:p>
-      <w:pPr>
-        <w:spacing w:line="276" w:lineRule="auto"/>
-        <w:rPr>
-          <w:rFonts w:ascii="Times New Roman" w:hAnsi="Times New Roman" w:cs="Times New Roman"/>
-          <w:b/>
-          <w:bCs/>
-        </w:rPr>
-      </w:pPr>
-    </w:p>
-    <w:p>
-      <w:pPr>
-        <w:spacing w:line="276" w:lineRule="auto"/>
-        <w:rPr>
-          <w:rFonts w:ascii="Times New Roman" w:hAnsi="Times New Roman" w:cs="Times New Roman"/>
-          <w:b/>
-          <w:bCs/>
-        </w:rPr>
-      </w:pPr>
-    </w:p>
-    <w:p>
-      <w:pPr>
-        <w:spacing w:line="276" w:lineRule="auto"/>
-        <w:rPr>
-          <w:rFonts w:ascii="Times New Roman" w:hAnsi="Times New Roman" w:cs="Times New Roman"/>
-          <w:b/>
-          <w:bCs/>
-        </w:rPr>
-      </w:pPr>
-    </w:p>
-    <w:p>
-      <w:pPr>
-        <w:spacing w:line="276" w:lineRule="auto"/>
-        <w:rPr>
-          <w:rFonts w:ascii="Times New Roman" w:hAnsi="Times New Roman" w:cs="Times New Roman"/>
-          <w:b/>
-          <w:bCs/>
-        </w:rPr>
-      </w:pPr>
-    </w:p>
-    <w:p>
-      <w:pPr>
-        <w:spacing w:line="276" w:lineRule="auto"/>
-        <w:rPr>
-          <w:rFonts w:ascii="Times New Roman" w:hAnsi="Times New Roman" w:cs="Times New Roman"/>
-          <w:b/>
-          <w:bCs/>
-        </w:rPr>
-      </w:pPr>
-      <w:r>
-        <w:rPr>
-          <w:rFonts w:ascii="Times New Roman" w:hAnsi="Times New Roman" w:cs="Times New Roman"/>
-          <w:b/>
-          <w:bCs/>
-        </w:rPr>
-        <w:lastRenderedPageBreak/>
-        <w:t xml:space="preserve">Stress (1.2) ~one page </w:t>
-      </w:r>
-    </w:p>
-    <w:p>
-      <w:pPr>
-        <w:spacing w:line="276" w:lineRule="auto"/>
-        <w:ind w:firstLine="720"/>
-        <w:rPr>
-          <w:rFonts w:ascii="Times New Roman" w:hAnsi="Times New Roman" w:cs="Times New Roman"/>
-        </w:rPr>
-      </w:pPr>
-      <w:r>
-        <w:rPr>
-          <w:rFonts w:ascii="Times New Roman" w:hAnsi="Times New Roman" w:cs="Times New Roman"/>
-        </w:rPr>
-        <w:t xml:space="preserve">Physiologically, stress is a </w:t>
-      </w:r>
-      <w:r>
-        <w:rPr>
-          <w:rFonts w:ascii="Times New Roman" w:hAnsi="Times New Roman" w:cs="Times New Roman"/>
-        </w:rPr>
-        <w:t xml:space="preserve">challenge to the homeostasis of an </w:t>
-      </w:r>
-      <w:r>
-        <w:rPr>
-          <w:rFonts w:ascii="Times New Roman" w:hAnsi="Times New Roman" w:cs="Times New Roman"/>
-        </w:rPr>
-        <w:t>organism</w:t>
-      </w:r>
-      <w:r>
-        <w:rPr>
-          <w:rFonts w:ascii="Times New Roman" w:hAnsi="Times New Roman" w:cs="Times New Roman"/>
-        </w:rPr>
-        <w:t xml:space="preserve"> (</w:t>
+        <w:t>Bose et al., 2009)</w:t>
       </w:r>
       <w:r>
         <w:rPr>
@@ -586,7 +604,7 @@
           <w:kern w:val="0"/>
           <w:lang w:val="en-US"/>
         </w:rPr>
-        <w:t>Bose et al., 2009)</w:t>
+        <w:t xml:space="preserve">, or the perceived threat to </w:t>
       </w:r>
       <w:r>
         <w:rPr>
@@ -594,7 +612,7 @@
           <w:kern w:val="0"/>
           <w:lang w:val="en-US"/>
         </w:rPr>
-        <w:t xml:space="preserve">, or the perceived threat to </w:t>
+        <w:t>homeostasis (Charmandari et al., 2005)</w:t>
       </w:r>
       <w:r>
         <w:rPr>
@@ -602,7 +620,7 @@
           <w:kern w:val="0"/>
           <w:lang w:val="en-US"/>
         </w:rPr>
-        <w:t>homeostasis (Charmandari et al., 2005)</w:t>
+        <w:t>.</w:t>
       </w:r>
       <w:r>
         <w:rPr>
@@ -610,7 +628,13 @@
           <w:kern w:val="0"/>
           <w:lang w:val="en-US"/>
         </w:rPr>
-        <w:t>.</w:t>
+        <w:t xml:space="preserve"> The organism then responds to regain equilibrium </w:t>
+      </w:r>
+      <w:r>
+        <w:rPr>
+          <w:rFonts w:ascii="Times New Roman" w:hAnsi="Times New Roman" w:cs="Times New Roman"/>
+        </w:rPr>
+        <w:t>(</w:t>
       </w:r>
       <w:r>
         <w:rPr>
@@ -618,13 +642,7 @@
           <w:kern w:val="0"/>
           <w:lang w:val="en-US"/>
         </w:rPr>
-        <w:t xml:space="preserve"> The organism then responds to regain equilibrium </w:t>
-      </w:r>
-      <w:r>
-        <w:rPr>
-          <w:rFonts w:ascii="Times New Roman" w:hAnsi="Times New Roman" w:cs="Times New Roman"/>
-        </w:rPr>
-        <w:t>(</w:t>
+        <w:t>Bose et al., 2009)</w:t>
       </w:r>
       <w:r>
         <w:rPr>
@@ -632,7 +650,7 @@
           <w:kern w:val="0"/>
           <w:lang w:val="en-US"/>
         </w:rPr>
-        <w:t>Bose et al., 2009)</w:t>
+        <w:t>.</w:t>
       </w:r>
       <w:r>
         <w:rPr>
@@ -640,7 +658,37 @@
           <w:kern w:val="0"/>
           <w:lang w:val="en-US"/>
         </w:rPr>
-        <w:t>.</w:t>
+        <w:t xml:space="preserve"> In humans, stress activates the hypothalamic-pituitary-adrenal (HPA) axis and the </w:t>
+      </w:r>
+      <w:r>
+        <w:rPr>
+          <w:rFonts w:ascii="Times New Roman" w:hAnsi="Times New Roman" w:cs="Times New Roman"/>
+        </w:rPr>
+        <w:t>sympathetic adrenomedullary system (SAM)</w:t>
+      </w:r>
+      <w:r>
+        <w:rPr>
+          <w:rFonts w:ascii="Times New Roman" w:hAnsi="Times New Roman" w:cs="Times New Roman"/>
+        </w:rPr>
+        <w:t xml:space="preserve"> which originates in the locus ceruleus (LC)</w:t>
+      </w:r>
+      <w:r>
+        <w:rPr>
+          <w:rFonts w:ascii="Times New Roman" w:hAnsi="Times New Roman" w:cs="Times New Roman"/>
+        </w:rPr>
+        <w:t>,</w:t>
+      </w:r>
+      <w:r>
+        <w:rPr>
+          <w:rFonts w:ascii="Times New Roman" w:hAnsi="Times New Roman" w:cs="Times New Roman"/>
+        </w:rPr>
+        <w:t xml:space="preserve"> to different degrees (Adam and Epel, 2007</w:t>
+      </w:r>
+      <w:r>
+        <w:rPr>
+          <w:rFonts w:ascii="Times New Roman" w:hAnsi="Times New Roman" w:cs="Times New Roman"/>
+        </w:rPr>
+        <w:t xml:space="preserve">; </w:t>
       </w:r>
       <w:r>
         <w:rPr>
@@ -648,38 +696,6 @@
           <w:kern w:val="0"/>
           <w:lang w:val="en-US"/>
         </w:rPr>
-        <w:t xml:space="preserve"> In humans, stress activates the hypothalamic-pituitary-adrenal (HPA) axis and the </w:t>
-      </w:r>
-      <w:r>
-        <w:rPr>
-          <w:rFonts w:ascii="Times New Roman" w:hAnsi="Times New Roman" w:cs="Times New Roman"/>
-        </w:rPr>
-        <w:t>sympathetic adrenomedullary system (SAM)</w:t>
-      </w:r>
-      <w:r>
-        <w:rPr>
-          <w:rFonts w:ascii="Times New Roman" w:hAnsi="Times New Roman" w:cs="Times New Roman"/>
-        </w:rPr>
-        <w:t>, which originates in the locus ceruleus (LC)</w:t>
-      </w:r>
-      <w:r>
-        <w:rPr>
-          <w:rFonts w:ascii="Times New Roman" w:hAnsi="Times New Roman" w:cs="Times New Roman"/>
-        </w:rPr>
-        <w:t xml:space="preserve"> to different degrees (Adam and Epel, 2007</w:t>
-      </w:r>
-      <w:r>
-        <w:rPr>
-          <w:rFonts w:ascii="Times New Roman" w:hAnsi="Times New Roman" w:cs="Times New Roman"/>
-        </w:rPr>
-        <w:t xml:space="preserve">; </w:t>
-      </w:r>
-      <w:r>
-        <w:rPr>
-          <w:rFonts w:ascii="Times New Roman" w:hAnsi="Times New Roman" w:cs="Times New Roman"/>
-          <w:kern w:val="0"/>
-          <w:lang w:val="en-US"/>
-        </w:rPr>
         <w:t>Charmandari et al., 2005</w:t>
       </w:r>
       <w:r>
@@ -698,7 +714,34 @@
         <w:rPr>
           <w:rFonts w:ascii="Times New Roman" w:hAnsi="Times New Roman" w:cs="Times New Roman"/>
         </w:rPr>
-        <w:t xml:space="preserve">Activation of the SAM activates epinephrine which suppresses appetite and stops digestion (Adam and Epel, 2007). </w:t>
+        <w:t xml:space="preserve">Activation of the SAM activates epinephrine </w:t>
+      </w:r>
+      <w:commentRangeStart w:id="0"/>
+      <w:r>
+        <w:rPr>
+          <w:rFonts w:ascii="Times New Roman" w:hAnsi="Times New Roman" w:cs="Times New Roman"/>
+          <w:highlight w:val="yellow"/>
+        </w:rPr>
+        <w:t>which suppresses appetite and stops digestion</w:t>
+      </w:r>
+      <w:r>
+        <w:rPr>
+          <w:rFonts w:ascii="Times New Roman" w:hAnsi="Times New Roman" w:cs="Times New Roman"/>
+        </w:rPr>
+        <w:t xml:space="preserve"> </w:t>
+      </w:r>
+      <w:commentRangeEnd w:id="0"/>
+      <w:r>
+        <w:rPr>
+          <w:rStyle w:val="CommentReference"/>
+        </w:rPr>
+        <w:commentReference w:id="0"/>
+      </w:r>
+      <w:r>
+        <w:rPr>
+          <w:rFonts w:ascii="Times New Roman" w:hAnsi="Times New Roman" w:cs="Times New Roman"/>
+        </w:rPr>
+        <w:t xml:space="preserve">(Adam and Epel, 2007). </w:t>
       </w:r>
       <w:r>
         <w:rPr>
@@ -924,7 +967,7 @@
           <w:kern w:val="0"/>
           <w:lang w:val="en-US"/>
         </w:rPr>
-        <w:t xml:space="preserve"> (</w:t>
+        <w:t xml:space="preserve"> (Nieuwenhuizen and Rutters, 2008)</w:t>
       </w:r>
       <w:r>
         <w:rPr>
@@ -932,15 +975,97 @@
           <w:kern w:val="0"/>
           <w:lang w:val="en-US"/>
         </w:rPr>
-        <w:t>Nieuwenhuizen and Rutters, 2008</w:t>
-      </w:r>
-      <w:r>
+        <w:t>.</w:t>
+      </w:r>
+    </w:p>
+    <w:p>
+      <w:pPr>
+        <w:spacing w:line="276" w:lineRule="auto"/>
         <w:rPr>
           <w:rFonts w:ascii="Times New Roman" w:hAnsi="Times New Roman" w:cs="Times New Roman"/>
           <w:kern w:val="0"/>
           <w:lang w:val="en-US"/>
         </w:rPr>
+      </w:pPr>
+    </w:p>
+    <w:p>
+      <w:pPr>
+        <w:spacing w:line="276" w:lineRule="auto"/>
+        <w:rPr>
+          <w:rFonts w:ascii="Times New Roman" w:hAnsi="Times New Roman" w:cs="Times New Roman"/>
+          <w:b/>
+          <w:bCs/>
+        </w:rPr>
+      </w:pPr>
+      <w:r>
+        <w:rPr>
+          <w:rFonts w:ascii="Times New Roman" w:hAnsi="Times New Roman" w:cs="Times New Roman"/>
+          <w:b/>
+          <w:bCs/>
+        </w:rPr>
+        <w:t>Stress and appetite (1.2.1) ~two pages</w:t>
+      </w:r>
+      <w:r>
+        <w:rPr>
+          <w:rFonts w:ascii="Times New Roman" w:hAnsi="Times New Roman" w:cs="Times New Roman"/>
+          <w:b/>
+          <w:bCs/>
+        </w:rPr>
+        <w:t xml:space="preserve"> </w:t>
+      </w:r>
+      <w:r>
+        <w:rPr>
+          <w:rFonts w:ascii="Times New Roman" w:hAnsi="Times New Roman" w:cs="Times New Roman"/>
+          <w:b/>
+          <w:bCs/>
+        </w:rPr>
+        <w:t>(</w:t>
+      </w:r>
+      <w:r>
+        <w:rPr>
+          <w:rFonts w:ascii="Times New Roman" w:hAnsi="Times New Roman" w:cs="Times New Roman"/>
+        </w:rPr>
+        <w:t>sex difference can be here: pandemic example</w:t>
+      </w:r>
+      <w:r>
+        <w:rPr>
+          <w:rFonts w:ascii="Times New Roman" w:hAnsi="Times New Roman" w:cs="Times New Roman"/>
+          <w:b/>
+          <w:bCs/>
+        </w:rPr>
         <w:t>)</w:t>
+      </w:r>
+    </w:p>
+    <w:p>
+      <w:pPr>
+        <w:spacing w:line="276" w:lineRule="auto"/>
+        <w:rPr>
+          <w:rFonts w:ascii="Times New Roman" w:hAnsi="Times New Roman" w:cs="Times New Roman"/>
+        </w:rPr>
+      </w:pPr>
+      <w:r>
+        <w:rPr>
+          <w:rFonts w:ascii="Times New Roman" w:hAnsi="Times New Roman" w:cs="Times New Roman"/>
+        </w:rPr>
+        <w:t>As part of the normal response to an acute stressor in a stressor-naïve animal, there is afferent activation of the HPA, with glucocorticoid levels increas</w:t>
+      </w:r>
+      <w:r>
+        <w:rPr>
+          <w:rFonts w:ascii="Times New Roman" w:hAnsi="Times New Roman" w:cs="Times New Roman"/>
+        </w:rPr>
+        <w:t>ing</w:t>
+      </w:r>
+      <w:r>
+        <w:rPr>
+          <w:rFonts w:ascii="Times New Roman" w:hAnsi="Times New Roman" w:cs="Times New Roman"/>
+        </w:rPr>
+        <w:t xml:space="preserve"> within 2-5 minutes of the stimulus (Dallman et al., 2006).</w:t>
+      </w:r>
+      <w:r>
+        <w:rPr>
+          <w:rFonts w:ascii="Times New Roman" w:hAnsi="Times New Roman" w:cs="Times New Roman"/>
+        </w:rPr>
+        <w:t xml:space="preserve"> This rapid action is critical to shorten the duration of ACTH secretion and the HPA so that the threat can be responded too, but not so much that there could be negative consequences (Dallman et al., 2006).</w:t>
       </w:r>
       <w:r>
         <w:rPr>
@@ -948,85 +1073,45 @@
           <w:kern w:val="0"/>
           <w:lang w:val="en-US"/>
         </w:rPr>
-        <w:t>.</w:t>
-      </w:r>
-    </w:p>
-    <w:p>
-      <w:pPr>
-        <w:spacing w:line="276" w:lineRule="auto"/>
+        <w:t xml:space="preserve"> </w:t>
+      </w:r>
+      <w:r>
+        <w:rPr>
+          <w:rFonts w:ascii="Times New Roman" w:hAnsi="Times New Roman" w:cs="Times New Roman"/>
+        </w:rPr>
+        <w:t xml:space="preserve">Cortisol, a glucocorticoid, stimulates hunger and feeding (Adam and Epel, 2007). </w:t>
+      </w:r>
+      <w:r>
         <w:rPr>
           <w:rFonts w:ascii="Times New Roman" w:hAnsi="Times New Roman" w:cs="Times New Roman"/>
           <w:kern w:val="0"/>
           <w:lang w:val="en-US"/>
         </w:rPr>
-      </w:pPr>
-    </w:p>
-    <w:p>
-      <w:pPr>
-        <w:spacing w:line="276" w:lineRule="auto"/>
-        <w:rPr>
-          <w:rFonts w:ascii="Times New Roman" w:hAnsi="Times New Roman" w:cs="Times New Roman"/>
-          <w:b/>
-          <w:bCs/>
-        </w:rPr>
-      </w:pPr>
-      <w:r>
-        <w:rPr>
-          <w:rFonts w:ascii="Times New Roman" w:hAnsi="Times New Roman" w:cs="Times New Roman"/>
-          <w:b/>
-          <w:bCs/>
-        </w:rPr>
-        <w:t>Stress and appetite (1.2.1) ~two pages</w:t>
-      </w:r>
-      <w:r>
-        <w:rPr>
-          <w:rFonts w:ascii="Times New Roman" w:hAnsi="Times New Roman" w:cs="Times New Roman"/>
-          <w:b/>
-          <w:bCs/>
+        <w:t xml:space="preserve">Chronic stress and </w:t>
+      </w:r>
+      <w:r>
+        <w:rPr>
+          <w:rFonts w:ascii="Times New Roman" w:hAnsi="Times New Roman" w:cs="Times New Roman"/>
+        </w:rPr>
+        <w:t>excess glucocorticoids</w:t>
+      </w:r>
+      <w:r>
+        <w:rPr>
+          <w:rFonts w:ascii="Times New Roman" w:hAnsi="Times New Roman" w:cs="Times New Roman"/>
+        </w:rPr>
+        <w:t xml:space="preserve"> play a role in obesity by interfering with energy homeostasis</w:t>
+      </w:r>
+      <w:r>
+        <w:rPr>
+          <w:rFonts w:ascii="Times New Roman" w:hAnsi="Times New Roman" w:cs="Times New Roman"/>
         </w:rPr>
         <w:t xml:space="preserve"> </w:t>
       </w:r>
       <w:r>
         <w:rPr>
           <w:rFonts w:ascii="Times New Roman" w:hAnsi="Times New Roman" w:cs="Times New Roman"/>
-          <w:b/>
-          <w:bCs/>
         </w:rPr>
         <w:t>(</w:t>
-      </w:r>
-      <w:r>
-        <w:rPr>
-          <w:rFonts w:ascii="Times New Roman" w:hAnsi="Times New Roman" w:cs="Times New Roman"/>
-        </w:rPr>
-        <w:t>sex difference can be here: pandemic example</w:t>
-      </w:r>
-      <w:r>
-        <w:rPr>
-          <w:rFonts w:ascii="Times New Roman" w:hAnsi="Times New Roman" w:cs="Times New Roman"/>
-          <w:b/>
-          <w:bCs/>
-        </w:rPr>
-        <w:t>)</w:t>
-      </w:r>
-    </w:p>
-    <w:p>
-      <w:pPr>
-        <w:spacing w:line="276" w:lineRule="auto"/>
-        <w:rPr>
-          <w:rFonts w:ascii="Times New Roman" w:hAnsi="Times New Roman" w:cs="Times New Roman"/>
-        </w:rPr>
-      </w:pPr>
-      <w:r>
-        <w:rPr>
-          <w:rFonts w:ascii="Times New Roman" w:hAnsi="Times New Roman" w:cs="Times New Roman"/>
-        </w:rPr>
-        <w:t>As part of the normal response to an acute stressor in a stressor-naïve animal, there is afferent activation of the HPA, with glucocorticoid levels increases within 2-5 minutes of the stimulus (Dallman et al., 2006).</w:t>
-      </w:r>
-      <w:r>
-        <w:rPr>
-          <w:rFonts w:ascii="Times New Roman" w:hAnsi="Times New Roman" w:cs="Times New Roman"/>
-        </w:rPr>
-        <w:t xml:space="preserve"> This rapid action is critical to shorten the duration of ACTH secretion and the HPA so that the threat can be responded too, but not so much that there could be negative consequences (Dallman et al., 2006).</w:t>
       </w:r>
       <w:r>
         <w:rPr>
@@ -1034,13 +1119,7 @@
           <w:kern w:val="0"/>
           <w:lang w:val="en-US"/>
         </w:rPr>
-        <w:t xml:space="preserve"> </w:t>
-      </w:r>
-      <w:r>
-        <w:rPr>
-          <w:rFonts w:ascii="Times New Roman" w:hAnsi="Times New Roman" w:cs="Times New Roman"/>
-        </w:rPr>
-        <w:t xml:space="preserve">Cortisol, a glucocorticoid, stimulates hunger and feeding (Adam and Epel, 2007). </w:t>
+        <w:t>Tamashiro et al., 2011)</w:t>
       </w:r>
       <w:r>
         <w:rPr>
@@ -1048,19 +1127,13 @@
           <w:kern w:val="0"/>
           <w:lang w:val="en-US"/>
         </w:rPr>
-        <w:t xml:space="preserve">Chronic stress and </w:t>
-      </w:r>
-      <w:r>
-        <w:rPr>
-          <w:rFonts w:ascii="Times New Roman" w:hAnsi="Times New Roman" w:cs="Times New Roman"/>
-        </w:rPr>
-        <w:t>excess glucocorticoids</w:t>
-      </w:r>
-      <w:r>
-        <w:rPr>
-          <w:rFonts w:ascii="Times New Roman" w:hAnsi="Times New Roman" w:cs="Times New Roman"/>
-        </w:rPr>
-        <w:t xml:space="preserve"> play a role in obesity by interfering with energy homeostasis</w:t>
+        <w:t xml:space="preserve"> and increasing food intake and visceral fat deposition </w:t>
+      </w:r>
+      <w:r>
+        <w:rPr>
+          <w:rFonts w:ascii="Times New Roman" w:hAnsi="Times New Roman" w:cs="Times New Roman"/>
+        </w:rPr>
+        <w:t>(Adam and Epel, 2007).</w:t>
       </w:r>
       <w:r>
         <w:rPr>
@@ -1068,33 +1141,26 @@
         </w:rPr>
         <w:t xml:space="preserve"> </w:t>
       </w:r>
-      <w:r>
-        <w:rPr>
-          <w:rFonts w:ascii="Times New Roman" w:hAnsi="Times New Roman" w:cs="Times New Roman"/>
-        </w:rPr>
-        <w:t>(</w:t>
-      </w:r>
-      <w:r>
-        <w:rPr>
-          <w:rFonts w:ascii="Times New Roman" w:hAnsi="Times New Roman" w:cs="Times New Roman"/>
-          <w:kern w:val="0"/>
-          <w:lang w:val="en-US"/>
-        </w:rPr>
-        <w:t>Tamashiro et al., 2011)</w:t>
-      </w:r>
-      <w:r>
-        <w:rPr>
-          <w:rFonts w:ascii="Times New Roman" w:hAnsi="Times New Roman" w:cs="Times New Roman"/>
-          <w:kern w:val="0"/>
-          <w:lang w:val="en-US"/>
-        </w:rPr>
-        <w:t xml:space="preserve"> and increasing food intake and visceral fat deposition </w:t>
-      </w:r>
-      <w:r>
-        <w:rPr>
-          <w:rFonts w:ascii="Times New Roman" w:hAnsi="Times New Roman" w:cs="Times New Roman"/>
-        </w:rPr>
-        <w:t>(Adam and Epel, 2007).</w:t>
+    </w:p>
+    <w:p>
+      <w:pPr>
+        <w:spacing w:line="276" w:lineRule="auto"/>
+        <w:ind w:firstLine="720"/>
+        <w:rPr>
+          <w:rFonts w:ascii="Times New Roman" w:hAnsi="Times New Roman" w:cs="Times New Roman"/>
+        </w:rPr>
+      </w:pPr>
+      <w:r>
+        <w:rPr>
+          <w:rFonts w:ascii="Times New Roman" w:hAnsi="Times New Roman" w:cs="Times New Roman"/>
+        </w:rPr>
+        <w:t>In the periphery, glucocorticoids act catabolically to mobilize energy stores, ensuring enough fuel for tissues such as the heart and muscles, allowing for the energy to escape stressors (Dallman et al., 2006).</w:t>
+      </w:r>
+      <w:r>
+        <w:rPr>
+          <w:rFonts w:ascii="Times New Roman" w:hAnsi="Times New Roman" w:cs="Times New Roman"/>
+        </w:rPr>
+        <w:t xml:space="preserve"> In contrast, glucocorticoids act anabolically in the brain, driving caloric intake</w:t>
       </w:r>
       <w:r>
         <w:rPr>
@@ -1102,26 +1168,11 @@
         </w:rPr>
         <w:t xml:space="preserve"> </w:t>
       </w:r>
-    </w:p>
-    <w:p>
-      <w:pPr>
-        <w:spacing w:line="276" w:lineRule="auto"/>
-        <w:ind w:firstLine="720"/>
-        <w:rPr>
-          <w:rFonts w:ascii="Times New Roman" w:hAnsi="Times New Roman" w:cs="Times New Roman"/>
-        </w:rPr>
-      </w:pPr>
-      <w:r>
-        <w:rPr>
-          <w:rFonts w:ascii="Times New Roman" w:hAnsi="Times New Roman" w:cs="Times New Roman"/>
-        </w:rPr>
-        <w:t>In the periphery, glucocorticoids act catabolically to mobilize energy stores, ensuring enough fuel for tissues such as the heart and muscles, allowing for the energy to escape stressors (Dallman et al., 2006).</w:t>
-      </w:r>
-      <w:r>
-        <w:rPr>
-          <w:rFonts w:ascii="Times New Roman" w:hAnsi="Times New Roman" w:cs="Times New Roman"/>
-        </w:rPr>
-        <w:t xml:space="preserve"> In contrast, glucocorticoids act anabolically in the brain, driving caloric intake</w:t>
+      <w:r>
+        <w:rPr>
+          <w:rFonts w:ascii="Times New Roman" w:hAnsi="Times New Roman" w:cs="Times New Roman"/>
+        </w:rPr>
+        <w:t>(Dallman et al., 2006).</w:t>
       </w:r>
       <w:r>
         <w:rPr>
@@ -1132,8 +1183,33 @@
       <w:r>
         <w:rPr>
           <w:rFonts w:ascii="Times New Roman" w:hAnsi="Times New Roman" w:cs="Times New Roman"/>
-        </w:rPr>
-        <w:t>(Dallman et al., 2006).</w:t>
+          <w:highlight w:val="yellow"/>
+        </w:rPr>
+        <w:t>Meaning of that</w:t>
+      </w:r>
+      <w:r>
+        <w:rPr>
+          <w:rFonts w:ascii="Times New Roman" w:hAnsi="Times New Roman" w:cs="Times New Roman"/>
+        </w:rPr>
+        <w:t>.</w:t>
+      </w:r>
+      <w:r>
+        <w:rPr>
+          <w:rFonts w:ascii="Times New Roman" w:hAnsi="Times New Roman" w:cs="Times New Roman"/>
+        </w:rPr>
+        <w:t xml:space="preserve"> Chronic elevation of glucocorticoids in the absence of chronic stress </w:t>
+      </w:r>
+      <w:r>
+        <w:rPr>
+          <w:rFonts w:ascii="Times New Roman" w:hAnsi="Times New Roman" w:cs="Times New Roman"/>
+        </w:rPr>
+        <w:t>inhibits</w:t>
+      </w:r>
+      <w:r>
+        <w:rPr>
+          <w:rFonts w:ascii="Times New Roman" w:hAnsi="Times New Roman" w:cs="Times New Roman"/>
+        </w:rPr>
+        <w:t xml:space="preserve"> basal HPA activity and HPA activity stimulated by an acute stressor, but this is likely due to inhibition at the pituitary, not central inhibition (Dallman et al., 2006).</w:t>
       </w:r>
       <w:r>
         <w:rPr>
@@ -1144,43 +1220,6 @@
       <w:r>
         <w:rPr>
           <w:rFonts w:ascii="Times New Roman" w:hAnsi="Times New Roman" w:cs="Times New Roman"/>
-          <w:highlight w:val="yellow"/>
-        </w:rPr>
-        <w:t>Meaning of that</w:t>
-      </w:r>
-      <w:r>
-        <w:rPr>
-          <w:rFonts w:ascii="Times New Roman" w:hAnsi="Times New Roman" w:cs="Times New Roman"/>
-        </w:rPr>
-        <w:t>.</w:t>
-      </w:r>
-      <w:r>
-        <w:rPr>
-          <w:rFonts w:ascii="Times New Roman" w:hAnsi="Times New Roman" w:cs="Times New Roman"/>
-        </w:rPr>
-        <w:t xml:space="preserve"> Chronic elevation of glucocorticoids in the absence of chronic stress </w:t>
-      </w:r>
-      <w:r>
-        <w:rPr>
-          <w:rFonts w:ascii="Times New Roman" w:hAnsi="Times New Roman" w:cs="Times New Roman"/>
-        </w:rPr>
-        <w:t>inhibits</w:t>
-      </w:r>
-      <w:r>
-        <w:rPr>
-          <w:rFonts w:ascii="Times New Roman" w:hAnsi="Times New Roman" w:cs="Times New Roman"/>
-        </w:rPr>
-        <w:t xml:space="preserve"> basal HPA activity and HPA activity stimulated by an acute stressor, but this is likely due to inhibition at the pituitary, not central inhibition (Dallman et al., 2006).</w:t>
-      </w:r>
-      <w:r>
-        <w:rPr>
-          <w:rFonts w:ascii="Times New Roman" w:hAnsi="Times New Roman" w:cs="Times New Roman"/>
-        </w:rPr>
-        <w:t xml:space="preserve"> </w:t>
-      </w:r>
-      <w:r>
-        <w:rPr>
-          <w:rFonts w:ascii="Times New Roman" w:hAnsi="Times New Roman" w:cs="Times New Roman"/>
         </w:rPr>
         <w:t>N</w:t>
       </w:r>
@@ -1188,13 +1227,7 @@
         <w:rPr>
           <w:rFonts w:ascii="Times New Roman" w:hAnsi="Times New Roman" w:cs="Times New Roman"/>
         </w:rPr>
-        <w:t>orepinephrine</w:t>
-      </w:r>
-      <w:r>
-        <w:rPr>
-          <w:rFonts w:ascii="Times New Roman" w:hAnsi="Times New Roman" w:cs="Times New Roman"/>
-        </w:rPr>
-        <w:t xml:space="preserve"> </w:t>
+        <w:t xml:space="preserve">orepinephrine </w:t>
       </w:r>
       <w:r>
         <w:rPr>
@@ -1267,19 +1300,7 @@
         <w:rPr>
           <w:rFonts w:ascii="Times New Roman" w:hAnsi="Times New Roman" w:cs="Times New Roman"/>
         </w:rPr>
-        <w:t xml:space="preserve">Hunger and satiety signals are driven by the hypothalamus </w:t>
-      </w:r>
-      <w:r>
-        <w:rPr>
-          <w:rFonts w:ascii="Times New Roman" w:hAnsi="Times New Roman" w:cs="Times New Roman"/>
-        </w:rPr>
-        <w:t>(Tryon et al., 2013</w:t>
-      </w:r>
-      <w:r>
-        <w:rPr>
-          <w:rFonts w:ascii="Times New Roman" w:hAnsi="Times New Roman" w:cs="Times New Roman"/>
-        </w:rPr>
-        <w:t xml:space="preserve">; </w:t>
+        <w:t xml:space="preserve">Hunger and satiety signals are driven by the hypothalamus (Tryon et al., 2013; </w:t>
       </w:r>
       <w:r>
         <w:rPr>
@@ -1306,75 +1327,93 @@
         <w:rPr>
           <w:rFonts w:ascii="Times New Roman" w:hAnsi="Times New Roman" w:cs="Times New Roman"/>
         </w:rPr>
+        <w:t xml:space="preserve">, 2025). When under stress, </w:t>
+      </w:r>
+      <w:r>
+        <w:rPr>
+          <w:rFonts w:ascii="Times New Roman" w:hAnsi="Times New Roman" w:cs="Times New Roman"/>
+        </w:rPr>
+        <w:t>this communication</w:t>
+      </w:r>
+      <w:r>
+        <w:rPr>
+          <w:rFonts w:ascii="Times New Roman" w:hAnsi="Times New Roman" w:cs="Times New Roman"/>
+        </w:rPr>
+        <w:t xml:space="preserve"> </w:t>
+      </w:r>
+      <w:r>
+        <w:rPr>
+          <w:rFonts w:ascii="Times New Roman" w:hAnsi="Times New Roman" w:cs="Times New Roman"/>
+        </w:rPr>
+        <w:t>is dysregulated, causing alterations in hypothalamic neurons that lead to altered feeding behaviour (</w:t>
+      </w:r>
+      <w:r>
+        <w:rPr>
+          <w:rFonts w:ascii="Times New Roman" w:hAnsi="Times New Roman" w:cs="Times New Roman"/>
+        </w:rPr>
+        <w:t>Smith</w:t>
+      </w:r>
+      <w:r>
+        <w:rPr>
+          <w:rFonts w:ascii="Times New Roman" w:hAnsi="Times New Roman" w:cs="Times New Roman"/>
+        </w:rPr>
+        <w:t xml:space="preserve"> and</w:t>
+      </w:r>
+      <w:r>
+        <w:t xml:space="preserve"> </w:t>
+      </w:r>
+      <w:r>
+        <w:rPr>
+          <w:rFonts w:ascii="Times New Roman" w:hAnsi="Times New Roman" w:cs="Times New Roman"/>
+        </w:rPr>
+        <w:t>Azevedo</w:t>
+      </w:r>
+      <w:r>
+        <w:rPr>
+          <w:rFonts w:ascii="Times New Roman" w:hAnsi="Times New Roman" w:cs="Times New Roman"/>
+        </w:rPr>
         <w:t>, 2025)</w:t>
       </w:r>
       <w:r>
         <w:rPr>
           <w:rFonts w:ascii="Times New Roman" w:hAnsi="Times New Roman" w:cs="Times New Roman"/>
         </w:rPr>
-        <w:t xml:space="preserve">. When under stress, </w:t>
-      </w:r>
-      <w:r>
-        <w:rPr>
-          <w:rFonts w:ascii="Times New Roman" w:hAnsi="Times New Roman" w:cs="Times New Roman"/>
-        </w:rPr>
-        <w:t>this communication</w:t>
-      </w:r>
-      <w:r>
-        <w:rPr>
-          <w:rFonts w:ascii="Times New Roman" w:hAnsi="Times New Roman" w:cs="Times New Roman"/>
-        </w:rPr>
-        <w:t xml:space="preserve"> </w:t>
-      </w:r>
-      <w:r>
-        <w:rPr>
-          <w:rFonts w:ascii="Times New Roman" w:hAnsi="Times New Roman" w:cs="Times New Roman"/>
-        </w:rPr>
-        <w:t>is dysregulated, causing alterations in hypothalamic neurons that lead to altered feeding behaviour (</w:t>
-      </w:r>
-      <w:r>
-        <w:rPr>
-          <w:rFonts w:ascii="Times New Roman" w:hAnsi="Times New Roman" w:cs="Times New Roman"/>
-        </w:rPr>
-        <w:t>Smith</w:t>
-      </w:r>
-      <w:r>
-        <w:rPr>
-          <w:rFonts w:ascii="Times New Roman" w:hAnsi="Times New Roman" w:cs="Times New Roman"/>
-        </w:rPr>
-        <w:t xml:space="preserve"> and</w:t>
-      </w:r>
-      <w:r>
-        <w:t xml:space="preserve"> </w:t>
-      </w:r>
-      <w:r>
-        <w:rPr>
-          <w:rFonts w:ascii="Times New Roman" w:hAnsi="Times New Roman" w:cs="Times New Roman"/>
-        </w:rPr>
-        <w:t>Azevedo</w:t>
-      </w:r>
-      <w:r>
-        <w:rPr>
-          <w:rFonts w:ascii="Times New Roman" w:hAnsi="Times New Roman" w:cs="Times New Roman"/>
-        </w:rPr>
-        <w:t>, 2025</w:t>
-      </w:r>
-      <w:r>
-        <w:rPr>
-          <w:rFonts w:ascii="Times New Roman" w:hAnsi="Times New Roman" w:cs="Times New Roman"/>
-        </w:rPr>
-        <w:t>)</w:t>
-      </w:r>
-      <w:r>
-        <w:rPr>
-          <w:rFonts w:ascii="Times New Roman" w:hAnsi="Times New Roman" w:cs="Times New Roman"/>
-        </w:rPr>
         <w:t>.</w:t>
       </w:r>
     </w:p>
     <w:p>
       <w:pPr>
         <w:spacing w:line="276" w:lineRule="auto"/>
+        <w:ind w:firstLine="720"/>
+        <w:rPr>
+          <w:rFonts w:ascii="Times New Roman" w:hAnsi="Times New Roman" w:cs="Times New Roman"/>
+        </w:rPr>
+      </w:pPr>
+    </w:p>
+    <w:p>
+      <w:pPr>
+        <w:spacing w:line="276" w:lineRule="auto"/>
+        <w:ind w:firstLine="720"/>
+        <w:rPr>
+          <w:rFonts w:ascii="Times New Roman" w:hAnsi="Times New Roman" w:cs="Times New Roman"/>
+        </w:rPr>
+      </w:pPr>
+      <w:r>
+        <w:rPr>
+          <w:rFonts w:ascii="Times New Roman" w:hAnsi="Times New Roman" w:cs="Times New Roman"/>
+        </w:rPr>
+        <w:t>Behaviour is c</w:t>
+      </w:r>
+      <w:r>
+        <w:rPr>
+          <w:rFonts w:ascii="Times New Roman" w:hAnsi="Times New Roman" w:cs="Times New Roman"/>
+        </w:rPr>
+        <w:t>omplex due to the balance between SAM (epinephrine -&gt; decrease hunger) and HPA (cortisol -&gt; increase hunger)</w:t>
+      </w:r>
+    </w:p>
+    <w:p>
+      <w:pPr>
+        <w:spacing w:line="276" w:lineRule="auto"/>
         <w:rPr>
           <w:rFonts w:ascii="Times New Roman" w:hAnsi="Times New Roman" w:cs="Times New Roman"/>
           <w:b/>
@@ -1438,13 +1477,13 @@
         <w:rPr>
           <w:rFonts w:ascii="Times New Roman" w:hAnsi="Times New Roman" w:cs="Times New Roman"/>
         </w:rPr>
-        <w:t xml:space="preserve">is a tiny brain </w:t>
-      </w:r>
-      <w:r>
-        <w:rPr>
-          <w:rFonts w:ascii="Times New Roman" w:hAnsi="Times New Roman" w:cs="Times New Roman"/>
-        </w:rPr>
-        <w:t>region,</w:t>
+        <w:t>is a tiny</w:t>
+      </w:r>
+      <w:r>
+        <w:rPr>
+          <w:rFonts w:ascii="Times New Roman" w:hAnsi="Times New Roman" w:cs="Times New Roman"/>
+        </w:rPr>
+        <w:t>,</w:t>
       </w:r>
       <w:r>
         <w:rPr>
@@ -1942,7 +1981,26 @@
         <w:rPr>
           <w:rFonts w:ascii="Times New Roman" w:hAnsi="Times New Roman" w:cs="Times New Roman"/>
         </w:rPr>
-        <w:t>rostral raphe pallidus</w:t>
+        <w:t xml:space="preserve">rostral raphe </w:t>
+      </w:r>
+      <w:r>
+        <w:rPr>
+          <w:rFonts w:ascii="Times New Roman" w:hAnsi="Times New Roman" w:cs="Times New Roman"/>
+        </w:rPr>
+        <w:lastRenderedPageBreak/>
+        <w:t xml:space="preserve">pallidus </w:t>
+      </w:r>
+      <w:r>
+        <w:rPr>
+          <w:rFonts w:ascii="Times New Roman" w:hAnsi="Times New Roman" w:cs="Times New Roman"/>
+        </w:rPr>
+        <w:t xml:space="preserve">of the medulla oblongata, and the </w:t>
+      </w:r>
+      <w:r>
+        <w:rPr>
+          <w:rFonts w:ascii="Times New Roman" w:hAnsi="Times New Roman" w:cs="Times New Roman"/>
+        </w:rPr>
+        <w:t>LC</w:t>
       </w:r>
       <w:r>
         <w:rPr>
@@ -1954,13 +2012,176 @@
         <w:rPr>
           <w:rFonts w:ascii="Times New Roman" w:hAnsi="Times New Roman" w:cs="Times New Roman"/>
         </w:rPr>
-        <w:t xml:space="preserve">of the medulla oblongata, and the </w:t>
-      </w:r>
-      <w:r>
-        <w:rPr>
-          <w:rFonts w:ascii="Times New Roman" w:hAnsi="Times New Roman" w:cs="Times New Roman"/>
-        </w:rPr>
-        <w:t>LC</w:t>
+        <w:t>(Myers et al., 2014</w:t>
+      </w:r>
+      <w:r>
+        <w:rPr>
+          <w:rFonts w:ascii="Times New Roman" w:hAnsi="Times New Roman" w:cs="Times New Roman"/>
+        </w:rPr>
+        <w:t>; Tran et al., 2022</w:t>
+      </w:r>
+      <w:r>
+        <w:rPr>
+          <w:rFonts w:ascii="Times New Roman" w:hAnsi="Times New Roman" w:cs="Times New Roman"/>
+        </w:rPr>
+        <w:t xml:space="preserve">). </w:t>
+      </w:r>
+      <w:r>
+        <w:rPr>
+          <w:rFonts w:ascii="Times New Roman" w:hAnsi="Times New Roman" w:cs="Times New Roman"/>
+          <w:highlight w:val="yellow"/>
+        </w:rPr>
+        <w:t>and</w:t>
+      </w:r>
+      <w:r>
+        <w:rPr>
+          <w:rFonts w:ascii="Times New Roman" w:hAnsi="Times New Roman" w:cs="Times New Roman"/>
+        </w:rPr>
+        <w:t xml:space="preserve"> plays roles in sympathetic activation of heart rate (</w:t>
+      </w:r>
+      <w:r>
+        <w:rPr>
+          <w:rFonts w:ascii="Times New Roman" w:hAnsi="Times New Roman" w:cs="Times New Roman"/>
+        </w:rPr>
+        <w:t>DiMicco</w:t>
+      </w:r>
+      <w:r>
+        <w:rPr>
+          <w:rFonts w:ascii="Times New Roman" w:hAnsi="Times New Roman" w:cs="Times New Roman"/>
+        </w:rPr>
+        <w:t xml:space="preserve"> et al., 2002), brown adipose tissue (Tran et al., 2022)</w:t>
+      </w:r>
+      <w:r>
+        <w:rPr>
+          <w:rFonts w:ascii="Times New Roman" w:hAnsi="Times New Roman" w:cs="Times New Roman"/>
+        </w:rPr>
+        <w:t>.</w:t>
+      </w:r>
+    </w:p>
+    <w:p>
+      <w:pPr>
+        <w:spacing w:line="276" w:lineRule="auto"/>
+        <w:ind w:firstLine="720"/>
+        <w:rPr>
+          <w:rFonts w:ascii="Times New Roman" w:hAnsi="Times New Roman" w:cs="Times New Roman"/>
+        </w:rPr>
+      </w:pPr>
+      <w:r>
+        <w:rPr>
+          <w:rFonts w:ascii="Times New Roman" w:hAnsi="Times New Roman" w:cs="Times New Roman"/>
+        </w:rPr>
+        <w:t xml:space="preserve">The DMH is a region of interest due to its integration of </w:t>
+      </w:r>
+      <w:r>
+        <w:rPr>
+          <w:rFonts w:ascii="Times New Roman" w:hAnsi="Times New Roman" w:cs="Times New Roman"/>
+        </w:rPr>
+        <w:t>satiety</w:t>
+      </w:r>
+      <w:r>
+        <w:rPr>
+          <w:rFonts w:ascii="Times New Roman" w:hAnsi="Times New Roman" w:cs="Times New Roman"/>
+        </w:rPr>
+        <w:t xml:space="preserve"> and stress signals (Crosby et al., 2011). </w:t>
+      </w:r>
+    </w:p>
+    <w:p>
+      <w:pPr>
+        <w:spacing w:line="276" w:lineRule="auto"/>
+        <w:rPr>
+          <w:rFonts w:ascii="Times New Roman" w:hAnsi="Times New Roman" w:cs="Times New Roman"/>
+          <w:b/>
+          <w:bCs/>
+        </w:rPr>
+      </w:pPr>
+      <w:r>
+        <w:rPr>
+          <w:rFonts w:ascii="Times New Roman" w:hAnsi="Times New Roman" w:cs="Times New Roman"/>
+          <w:b/>
+          <w:bCs/>
+        </w:rPr>
+        <w:t xml:space="preserve">The </w:t>
+      </w:r>
+      <w:r>
+        <w:rPr>
+          <w:rFonts w:ascii="Times New Roman" w:hAnsi="Times New Roman" w:cs="Times New Roman"/>
+          <w:b/>
+          <w:bCs/>
+        </w:rPr>
+        <w:t xml:space="preserve">DMH and </w:t>
+      </w:r>
+      <w:r>
+        <w:rPr>
+          <w:rFonts w:ascii="Times New Roman" w:hAnsi="Times New Roman" w:cs="Times New Roman"/>
+          <w:b/>
+          <w:bCs/>
+        </w:rPr>
+        <w:t>Fo</w:t>
+      </w:r>
+      <w:r>
+        <w:rPr>
+          <w:rFonts w:ascii="Times New Roman" w:hAnsi="Times New Roman" w:cs="Times New Roman"/>
+          <w:b/>
+          <w:bCs/>
+        </w:rPr>
+        <w:t xml:space="preserve">od </w:t>
+      </w:r>
+      <w:r>
+        <w:rPr>
+          <w:rFonts w:ascii="Times New Roman" w:hAnsi="Times New Roman" w:cs="Times New Roman"/>
+          <w:b/>
+          <w:bCs/>
+        </w:rPr>
+        <w:t>I</w:t>
+      </w:r>
+      <w:r>
+        <w:rPr>
+          <w:rFonts w:ascii="Times New Roman" w:hAnsi="Times New Roman" w:cs="Times New Roman"/>
+          <w:b/>
+          <w:bCs/>
+        </w:rPr>
+        <w:t>ntake (1.4.1) ~one page</w:t>
+      </w:r>
+    </w:p>
+    <w:p>
+      <w:pPr>
+        <w:spacing w:line="276" w:lineRule="auto"/>
+        <w:ind w:firstLine="720"/>
+        <w:rPr>
+          <w:rFonts w:ascii="Times New Roman" w:hAnsi="Times New Roman" w:cs="Times New Roman"/>
+        </w:rPr>
+      </w:pPr>
+      <w:r>
+        <w:rPr>
+          <w:rFonts w:ascii="Times New Roman" w:hAnsi="Times New Roman" w:cs="Times New Roman"/>
+        </w:rPr>
+        <w:t>Early DMH studies in sheep showed that stimulation resulted in hyperphagia, indicating the role of the DMH in appetite (</w:t>
+      </w:r>
+      <w:r>
+        <w:rPr>
+          <w:rFonts w:ascii="Times New Roman" w:hAnsi="Times New Roman" w:cs="Times New Roman"/>
+        </w:rPr>
+        <w:t xml:space="preserve">Bellinger and </w:t>
+      </w:r>
+      <w:proofErr w:type="spellStart"/>
+      <w:r>
+        <w:rPr>
+          <w:rFonts w:ascii="Times New Roman" w:hAnsi="Times New Roman" w:cs="Times New Roman"/>
+        </w:rPr>
+        <w:t>Bernardis</w:t>
+      </w:r>
+      <w:proofErr w:type="spellEnd"/>
+      <w:r>
+        <w:rPr>
+          <w:rFonts w:ascii="Times New Roman" w:hAnsi="Times New Roman" w:cs="Times New Roman"/>
+        </w:rPr>
+        <w:t>, 2002</w:t>
+      </w:r>
+      <w:r>
+        <w:rPr>
+          <w:rFonts w:ascii="Times New Roman" w:hAnsi="Times New Roman" w:cs="Times New Roman"/>
+        </w:rPr>
+        <w:t>). Lesioning studies in rats later revealed</w:t>
       </w:r>
       <w:r>
         <w:rPr>
@@ -1971,46 +2192,649 @@
       <w:r>
         <w:rPr>
           <w:rFonts w:ascii="Times New Roman" w:hAnsi="Times New Roman" w:cs="Times New Roman"/>
-        </w:rPr>
-        <w:t>(Myers et al., 2014</w:t>
-      </w:r>
-      <w:r>
-        <w:rPr>
-          <w:rFonts w:ascii="Times New Roman" w:hAnsi="Times New Roman" w:cs="Times New Roman"/>
-        </w:rPr>
-        <w:t>; Tran et al., 2022</w:t>
-      </w:r>
-      <w:r>
-        <w:rPr>
-          <w:rFonts w:ascii="Times New Roman" w:hAnsi="Times New Roman" w:cs="Times New Roman"/>
-        </w:rPr>
-        <w:t xml:space="preserve">). </w:t>
-      </w:r>
-      <w:r>
-        <w:rPr>
-          <w:rFonts w:ascii="Times New Roman" w:hAnsi="Times New Roman" w:cs="Times New Roman"/>
           <w:highlight w:val="yellow"/>
         </w:rPr>
-        <w:t>and</w:t>
-      </w:r>
-      <w:r>
-        <w:rPr>
-          <w:rFonts w:ascii="Times New Roman" w:hAnsi="Times New Roman" w:cs="Times New Roman"/>
-        </w:rPr>
-        <w:t xml:space="preserve"> plays roles in sympathetic activation of heart rate (</w:t>
-      </w:r>
-      <w:r>
-        <w:rPr>
-          <w:rFonts w:ascii="Times New Roman" w:hAnsi="Times New Roman" w:cs="Times New Roman"/>
-        </w:rPr>
-        <w:t>DiMicco</w:t>
-      </w:r>
-      <w:r>
-        <w:rPr>
-          <w:rFonts w:ascii="Times New Roman" w:hAnsi="Times New Roman" w:cs="Times New Roman"/>
-        </w:rPr>
-        <w:t xml:space="preserve"> et al., 2002), brown adipose tissue (Tran et al., 2022)</w:t>
-      </w:r>
+        <w:t>destruction</w:t>
+      </w:r>
+      <w:r>
+        <w:rPr>
+          <w:rFonts w:ascii="Times New Roman" w:hAnsi="Times New Roman" w:cs="Times New Roman"/>
+        </w:rPr>
+        <w:t xml:space="preserve"> of the DMH resulted in hypophagia and hypodipsia while maintaining normal body fat percentage and lean body mass (</w:t>
+      </w:r>
+      <w:r>
+        <w:rPr>
+          <w:rFonts w:ascii="Times New Roman" w:hAnsi="Times New Roman" w:cs="Times New Roman"/>
+        </w:rPr>
+        <w:t xml:space="preserve">Bellinger and </w:t>
+      </w:r>
+      <w:proofErr w:type="spellStart"/>
+      <w:r>
+        <w:rPr>
+          <w:rFonts w:ascii="Times New Roman" w:hAnsi="Times New Roman" w:cs="Times New Roman"/>
+        </w:rPr>
+        <w:t>Bernardis</w:t>
+      </w:r>
+      <w:proofErr w:type="spellEnd"/>
+      <w:r>
+        <w:rPr>
+          <w:rFonts w:ascii="Times New Roman" w:hAnsi="Times New Roman" w:cs="Times New Roman"/>
+        </w:rPr>
+        <w:t>, 2002</w:t>
+      </w:r>
+      <w:r>
+        <w:rPr>
+          <w:rFonts w:ascii="Times New Roman" w:hAnsi="Times New Roman" w:cs="Times New Roman"/>
+        </w:rPr>
+        <w:t>).</w:t>
+      </w:r>
+      <w:r>
+        <w:rPr>
+          <w:rFonts w:ascii="Times New Roman" w:hAnsi="Times New Roman" w:cs="Times New Roman"/>
+        </w:rPr>
+        <w:t xml:space="preserve"> On a normal diet, DMH lesion (DMHL) rats display hypophagia and loose body weight, in contrast, DMHL rats with restricted diet show immediate hyperphagia. When given high fat diets, DMHL rats become obese compared to regular diet DMHL rats, but not as obese as control animals (</w:t>
+      </w:r>
+      <w:r>
+        <w:rPr>
+          <w:rFonts w:ascii="Times New Roman" w:hAnsi="Times New Roman" w:cs="Times New Roman"/>
+        </w:rPr>
+        <w:t xml:space="preserve">Bellinger and </w:t>
+      </w:r>
+      <w:proofErr w:type="spellStart"/>
+      <w:r>
+        <w:rPr>
+          <w:rFonts w:ascii="Times New Roman" w:hAnsi="Times New Roman" w:cs="Times New Roman"/>
+        </w:rPr>
+        <w:t>Bernardis</w:t>
+      </w:r>
+      <w:proofErr w:type="spellEnd"/>
+      <w:r>
+        <w:rPr>
+          <w:rFonts w:ascii="Times New Roman" w:hAnsi="Times New Roman" w:cs="Times New Roman"/>
+        </w:rPr>
+        <w:t>, 2002</w:t>
+      </w:r>
+      <w:r>
+        <w:rPr>
+          <w:rFonts w:ascii="Times New Roman" w:hAnsi="Times New Roman" w:cs="Times New Roman"/>
+        </w:rPr>
+        <w:t xml:space="preserve">). However, on other </w:t>
+      </w:r>
+      <w:r>
+        <w:rPr>
+          <w:rFonts w:ascii="Times New Roman" w:hAnsi="Times New Roman" w:cs="Times New Roman"/>
+        </w:rPr>
+        <w:t>highly palatable</w:t>
+      </w:r>
+      <w:r>
+        <w:rPr>
+          <w:rFonts w:ascii="Times New Roman" w:hAnsi="Times New Roman" w:cs="Times New Roman"/>
+        </w:rPr>
+        <w:t xml:space="preserve"> diets, DMHL rats show that can become as obese or even more obese than control animals.</w:t>
+      </w:r>
+    </w:p>
+    <w:p>
+      <w:pPr>
+        <w:spacing w:line="276" w:lineRule="auto"/>
+        <w:ind w:firstLine="720"/>
+        <w:rPr>
+          <w:rFonts w:ascii="Times New Roman" w:hAnsi="Times New Roman" w:cs="Times New Roman"/>
+        </w:rPr>
+      </w:pPr>
+      <w:r>
+        <w:rPr>
+          <w:rFonts w:ascii="Times New Roman" w:hAnsi="Times New Roman" w:cs="Times New Roman"/>
+          <w:highlight w:val="yellow"/>
+        </w:rPr>
+        <w:t>*</w:t>
+      </w:r>
+      <w:commentRangeStart w:id="1"/>
+      <w:r>
+        <w:rPr>
+          <w:rFonts w:ascii="Times New Roman" w:hAnsi="Times New Roman" w:cs="Times New Roman"/>
+          <w:highlight w:val="yellow"/>
+        </w:rPr>
+        <w:t>Where</w:t>
+      </w:r>
+      <w:r>
+        <w:rPr>
+          <w:rFonts w:ascii="Times New Roman" w:hAnsi="Times New Roman" w:cs="Times New Roman"/>
+          <w:highlight w:val="yellow"/>
+        </w:rPr>
+        <w:t xml:space="preserve"> to put</w:t>
+      </w:r>
+      <w:commentRangeEnd w:id="1"/>
+      <w:r>
+        <w:rPr>
+          <w:rStyle w:val="CommentReference"/>
+        </w:rPr>
+        <w:commentReference w:id="1"/>
+      </w:r>
+      <w:r>
+        <w:rPr>
+          <w:rFonts w:ascii="Times New Roman" w:hAnsi="Times New Roman" w:cs="Times New Roman"/>
+          <w:highlight w:val="yellow"/>
+        </w:rPr>
+        <w:t>*</w:t>
+      </w:r>
+      <w:r>
+        <w:rPr>
+          <w:rFonts w:ascii="Times New Roman" w:hAnsi="Times New Roman" w:cs="Times New Roman"/>
+        </w:rPr>
+        <w:t xml:space="preserve"> </w:t>
+      </w:r>
+      <w:r>
+        <w:rPr>
+          <w:rFonts w:ascii="Times New Roman" w:hAnsi="Times New Roman" w:cs="Times New Roman"/>
+        </w:rPr>
+        <w:t xml:space="preserve">Weight loss is a marker of stress in rodents but when they have </w:t>
+      </w:r>
+      <w:r>
+        <w:rPr>
+          <w:rFonts w:ascii="Times New Roman" w:hAnsi="Times New Roman" w:cs="Times New Roman"/>
+        </w:rPr>
+        <w:t>highly</w:t>
+      </w:r>
+      <w:r>
+        <w:rPr>
+          <w:rFonts w:ascii="Times New Roman" w:hAnsi="Times New Roman" w:cs="Times New Roman"/>
+        </w:rPr>
+        <w:t xml:space="preserve"> palatable food, stress increases the intake of that </w:t>
+      </w:r>
+      <w:r>
+        <w:rPr>
+          <w:rFonts w:ascii="Times New Roman" w:hAnsi="Times New Roman" w:cs="Times New Roman"/>
+        </w:rPr>
+        <w:t>highly palatable food</w:t>
+      </w:r>
+      <w:r>
+        <w:rPr>
+          <w:rFonts w:ascii="Times New Roman" w:hAnsi="Times New Roman" w:cs="Times New Roman"/>
+        </w:rPr>
+        <w:t xml:space="preserve"> (Adam and Epel, 2007).</w:t>
+      </w:r>
+    </w:p>
+    <w:p>
+      <w:pPr>
+        <w:spacing w:line="276" w:lineRule="auto"/>
+        <w:rPr>
+          <w:rFonts w:ascii="Times New Roman" w:hAnsi="Times New Roman" w:cs="Times New Roman"/>
+          <w:b/>
+          <w:bCs/>
+        </w:rPr>
+      </w:pPr>
+      <w:r>
+        <w:rPr>
+          <w:rFonts w:ascii="Times New Roman" w:hAnsi="Times New Roman" w:cs="Times New Roman"/>
+          <w:b/>
+          <w:bCs/>
+        </w:rPr>
+        <w:t xml:space="preserve">The </w:t>
+      </w:r>
+      <w:r>
+        <w:rPr>
+          <w:rFonts w:ascii="Times New Roman" w:hAnsi="Times New Roman" w:cs="Times New Roman"/>
+          <w:b/>
+          <w:bCs/>
+        </w:rPr>
+        <w:t xml:space="preserve">DMH and </w:t>
+      </w:r>
+      <w:r>
+        <w:rPr>
+          <w:rFonts w:ascii="Times New Roman" w:hAnsi="Times New Roman" w:cs="Times New Roman"/>
+          <w:b/>
+          <w:bCs/>
+        </w:rPr>
+        <w:t>S</w:t>
+      </w:r>
+      <w:r>
+        <w:rPr>
+          <w:rFonts w:ascii="Times New Roman" w:hAnsi="Times New Roman" w:cs="Times New Roman"/>
+          <w:b/>
+          <w:bCs/>
+        </w:rPr>
+        <w:t>tress (1.4.2) ~paragraph</w:t>
+      </w:r>
+    </w:p>
+    <w:p>
+      <w:pPr>
+        <w:spacing w:line="276" w:lineRule="auto"/>
+        <w:rPr>
+          <w:rFonts w:ascii="Times New Roman" w:hAnsi="Times New Roman" w:cs="Times New Roman"/>
+        </w:rPr>
+      </w:pPr>
+      <w:r>
+        <w:rPr>
+          <w:rFonts w:ascii="Times New Roman" w:hAnsi="Times New Roman" w:cs="Times New Roman"/>
+          <w:highlight w:val="yellow"/>
+        </w:rPr>
+        <w:t>Something to transition from eating to stress…</w:t>
+      </w:r>
+    </w:p>
+    <w:p>
+      <w:pPr>
+        <w:spacing w:line="276" w:lineRule="auto"/>
+        <w:ind w:firstLine="720"/>
+        <w:rPr>
+          <w:rFonts w:ascii="Times New Roman" w:hAnsi="Times New Roman" w:cs="Times New Roman"/>
+        </w:rPr>
+      </w:pPr>
+      <w:r>
+        <w:rPr>
+          <w:rFonts w:ascii="Times New Roman" w:hAnsi="Times New Roman" w:cs="Times New Roman"/>
+        </w:rPr>
+        <w:t xml:space="preserve">Glutamatertgic neurons, located primarily in the dorsomedial region of the DMH, and GABAergic neurons, located primarily in the ventrolateral region of the DMH, to the paraventricular nucleus of the hypothalamus (PVN), respectively activating or inhibiting corticotrophin releasing hormone (CRH) neurons (Myers et al., 2014). As the DMH is an upstream regulator of the PVN, these projections are modulated by stress. This is evident in stimulation of the dorsal region of the DMH, which results in increased ACTH secretion, while inhibition </w:t>
+      </w:r>
+      <w:r>
+        <w:rPr>
+          <w:rFonts w:ascii="Times New Roman" w:hAnsi="Times New Roman" w:cs="Times New Roman"/>
+        </w:rPr>
+        <w:t xml:space="preserve">of this region </w:t>
+      </w:r>
+      <w:r>
+        <w:rPr>
+          <w:rFonts w:ascii="Times New Roman" w:hAnsi="Times New Roman" w:cs="Times New Roman"/>
+        </w:rPr>
+        <w:t xml:space="preserve">decreases secretion (Myers et al., 2014). </w:t>
+      </w:r>
+    </w:p>
+    <w:p>
+      <w:pPr>
+        <w:spacing w:line="276" w:lineRule="auto"/>
+        <w:ind w:firstLine="720"/>
+        <w:rPr>
+          <w:rFonts w:ascii="Times New Roman" w:hAnsi="Times New Roman" w:cs="Times New Roman"/>
+        </w:rPr>
+      </w:pPr>
+      <w:r>
+        <w:rPr>
+          <w:rFonts w:ascii="Times New Roman" w:hAnsi="Times New Roman" w:cs="Times New Roman"/>
+        </w:rPr>
+        <w:t>Many neurons in the DMH expresses glucocorticoid receptors (Cintra et al., 1990), so the glucocorticoids produced by the HPA may in turn modulate the activity of the DMH, a modulator of the HPA axis.</w:t>
+      </w:r>
+      <w:r>
+        <w:rPr>
+          <w:rFonts w:ascii="Times New Roman" w:hAnsi="Times New Roman" w:cs="Times New Roman"/>
+        </w:rPr>
+        <w:t xml:space="preserve"> </w:t>
+      </w:r>
+      <w:r>
+        <w:rPr>
+          <w:rFonts w:ascii="Times New Roman" w:hAnsi="Times New Roman" w:cs="Times New Roman"/>
+          <w:highlight w:val="yellow"/>
+        </w:rPr>
+        <w:t>Conclusion sentence.</w:t>
+      </w:r>
+      <w:r>
+        <w:rPr>
+          <w:rFonts w:ascii="Times New Roman" w:hAnsi="Times New Roman" w:cs="Times New Roman"/>
+        </w:rPr>
+        <w:t xml:space="preserve"> </w:t>
+      </w:r>
+    </w:p>
+    <w:p>
+      <w:pPr>
+        <w:spacing w:line="276" w:lineRule="auto"/>
+        <w:rPr>
+          <w:rFonts w:ascii="Times New Roman" w:hAnsi="Times New Roman" w:cs="Times New Roman"/>
+          <w:b/>
+          <w:bCs/>
+        </w:rPr>
+      </w:pPr>
+      <w:r>
+        <w:rPr>
+          <w:rFonts w:ascii="Times New Roman" w:hAnsi="Times New Roman" w:cs="Times New Roman"/>
+          <w:b/>
+          <w:bCs/>
+        </w:rPr>
+        <w:t>Synapses (1.5) ~one page</w:t>
+      </w:r>
+    </w:p>
+    <w:p>
+      <w:pPr>
+        <w:spacing w:line="276" w:lineRule="auto"/>
+        <w:ind w:firstLine="720"/>
+        <w:rPr>
+          <w:rFonts w:ascii="Times New Roman" w:hAnsi="Times New Roman" w:cs="Times New Roman"/>
+        </w:rPr>
+      </w:pPr>
+      <w:r>
+        <w:rPr>
+          <w:rFonts w:ascii="Times New Roman" w:hAnsi="Times New Roman" w:cs="Times New Roman"/>
+        </w:rPr>
+        <w:t xml:space="preserve">Neurons communicate using electrical and chemical (neurotransmitter) signals. Classical </w:t>
+      </w:r>
+      <w:r>
+        <w:rPr>
+          <w:rFonts w:ascii="Times New Roman" w:hAnsi="Times New Roman" w:cs="Times New Roman"/>
+        </w:rPr>
+        <w:t>…</w:t>
+      </w:r>
+    </w:p>
+    <w:p>
+      <w:pPr>
+        <w:spacing w:line="276" w:lineRule="auto"/>
+        <w:rPr>
+          <w:rFonts w:ascii="Times New Roman" w:hAnsi="Times New Roman" w:cs="Times New Roman"/>
+        </w:rPr>
+      </w:pPr>
+      <w:r>
+        <w:rPr>
+          <w:rFonts w:ascii="Times New Roman" w:hAnsi="Times New Roman" w:cs="Times New Roman"/>
+        </w:rPr>
+        <w:t>-metabolotipic and ionotropic</w:t>
+      </w:r>
+    </w:p>
+    <w:p>
+      <w:pPr>
+        <w:spacing w:line="276" w:lineRule="auto"/>
+        <w:rPr>
+          <w:rFonts w:ascii="Times New Roman" w:hAnsi="Times New Roman" w:cs="Times New Roman"/>
+          <w:b/>
+          <w:bCs/>
+        </w:rPr>
+      </w:pPr>
+      <w:r>
+        <w:rPr>
+          <w:rFonts w:ascii="Times New Roman" w:hAnsi="Times New Roman" w:cs="Times New Roman"/>
+          <w:b/>
+          <w:bCs/>
+        </w:rPr>
+        <w:t>-Glutamate (1.5.1) ~one page</w:t>
+      </w:r>
+    </w:p>
+    <w:p>
+      <w:pPr>
+        <w:spacing w:line="276" w:lineRule="auto"/>
+        <w:rPr>
+          <w:rFonts w:ascii="Times New Roman" w:hAnsi="Times New Roman" w:cs="Times New Roman"/>
+        </w:rPr>
+      </w:pPr>
+      <w:r>
+        <w:rPr>
+          <w:rFonts w:ascii="Times New Roman" w:hAnsi="Times New Roman" w:cs="Times New Roman"/>
+        </w:rPr>
+        <w:lastRenderedPageBreak/>
+        <w:t>-</w:t>
+      </w:r>
+      <w:r>
+        <w:rPr>
+          <w:rFonts w:ascii="Times New Roman" w:hAnsi="Times New Roman" w:cs="Times New Roman"/>
+        </w:rPr>
+        <w:t>NMDA and AMPA receptors</w:t>
+      </w:r>
+    </w:p>
+    <w:p>
+      <w:pPr>
+        <w:spacing w:line="276" w:lineRule="auto"/>
+        <w:rPr>
+          <w:rFonts w:ascii="Times New Roman" w:hAnsi="Times New Roman" w:cs="Times New Roman"/>
+          <w:b/>
+          <w:bCs/>
+        </w:rPr>
+      </w:pPr>
+      <w:r>
+        <w:rPr>
+          <w:rFonts w:ascii="Times New Roman" w:hAnsi="Times New Roman" w:cs="Times New Roman"/>
+          <w:b/>
+          <w:bCs/>
+        </w:rPr>
+        <w:t>-</w:t>
+      </w:r>
+      <w:r>
+        <w:rPr>
+          <w:rFonts w:ascii="Times New Roman" w:hAnsi="Times New Roman" w:cs="Times New Roman"/>
+          <w:b/>
+          <w:bCs/>
+        </w:rPr>
+        <w:t>Stress on synaptic transmission (1.5.2) ~half page</w:t>
+      </w:r>
+    </w:p>
+    <w:p>
+      <w:pPr>
+        <w:spacing w:line="276" w:lineRule="auto"/>
+        <w:rPr>
+          <w:rFonts w:ascii="Times New Roman" w:hAnsi="Times New Roman" w:cs="Times New Roman"/>
+        </w:rPr>
+      </w:pPr>
+      <w:r>
+        <w:rPr>
+          <w:rFonts w:ascii="Times New Roman" w:hAnsi="Times New Roman" w:cs="Times New Roman"/>
+        </w:rPr>
+        <w:t>-endocannabinoid retrograde signalling?</w:t>
+      </w:r>
+    </w:p>
+    <w:p>
+      <w:pPr>
+        <w:spacing w:line="276" w:lineRule="auto"/>
+        <w:rPr>
+          <w:rFonts w:ascii="Times New Roman" w:hAnsi="Times New Roman" w:cs="Times New Roman"/>
+        </w:rPr>
+      </w:pPr>
+      <w:r>
+        <w:rPr>
+          <w:rFonts w:ascii="Times New Roman" w:hAnsi="Times New Roman" w:cs="Times New Roman"/>
+        </w:rPr>
+        <w:t>-glucocorticoids acting on CRH neurons inhibit presynaptic glutamate release via 2-AG (dos-Santos et al., 2023)</w:t>
+      </w:r>
+    </w:p>
+    <w:p>
+      <w:pPr>
+        <w:spacing w:line="276" w:lineRule="auto"/>
+        <w:rPr>
+          <w:rFonts w:ascii="Times New Roman" w:hAnsi="Times New Roman" w:cs="Times New Roman"/>
+        </w:rPr>
+      </w:pPr>
+      <w:r>
+        <w:rPr>
+          <w:rFonts w:ascii="Times New Roman" w:hAnsi="Times New Roman" w:cs="Times New Roman"/>
+        </w:rPr>
+        <w:t>-glucocorticoid mediated negative feedback of the HPA  is blocked by agonists of CB1Rs (Levy and Tasker, 2012).</w:t>
+      </w:r>
+    </w:p>
+    <w:p>
+      <w:pPr>
+        <w:spacing w:line="276" w:lineRule="auto"/>
+        <w:rPr>
+          <w:rFonts w:ascii="Times New Roman" w:hAnsi="Times New Roman" w:cs="Times New Roman"/>
+        </w:rPr>
+      </w:pPr>
+      <w:r>
+        <w:rPr>
+          <w:rFonts w:ascii="Times New Roman" w:hAnsi="Times New Roman" w:cs="Times New Roman"/>
+        </w:rPr>
+        <w:t>-^ CB1R knock out mice don’t have that response either</w:t>
+      </w:r>
+    </w:p>
+    <w:p>
+      <w:pPr>
+        <w:spacing w:line="276" w:lineRule="auto"/>
+        <w:rPr>
+          <w:rFonts w:ascii="Times New Roman" w:hAnsi="Times New Roman" w:cs="Times New Roman"/>
+        </w:rPr>
+      </w:pPr>
+      <w:r>
+        <w:rPr>
+          <w:rFonts w:ascii="Times New Roman" w:hAnsi="Times New Roman" w:cs="Times New Roman"/>
+        </w:rPr>
+        <w:t>-</w:t>
+      </w:r>
+    </w:p>
+    <w:p>
+      <w:pPr>
+        <w:spacing w:line="276" w:lineRule="auto"/>
+        <w:rPr>
+          <w:rFonts w:ascii="Times New Roman" w:hAnsi="Times New Roman" w:cs="Times New Roman"/>
+          <w:b/>
+          <w:bCs/>
+        </w:rPr>
+      </w:pPr>
+      <w:r>
+        <w:rPr>
+          <w:rFonts w:ascii="Times New Roman" w:hAnsi="Times New Roman" w:cs="Times New Roman"/>
+          <w:b/>
+          <w:bCs/>
+        </w:rPr>
+        <w:t>Neuronal Excitability (1.6)</w:t>
+      </w:r>
+    </w:p>
+    <w:p>
+      <w:pPr>
+        <w:spacing w:line="276" w:lineRule="auto"/>
+        <w:rPr>
+          <w:rFonts w:ascii="Times New Roman" w:hAnsi="Times New Roman" w:cs="Times New Roman"/>
+        </w:rPr>
+      </w:pPr>
+      <w:r>
+        <w:rPr>
+          <w:rFonts w:ascii="Times New Roman" w:hAnsi="Times New Roman" w:cs="Times New Roman"/>
+        </w:rPr>
+        <w:t>-action potentials</w:t>
+      </w:r>
+    </w:p>
+    <w:p>
+      <w:pPr>
+        <w:spacing w:line="276" w:lineRule="auto"/>
+        <w:rPr>
+          <w:rFonts w:ascii="Times New Roman" w:hAnsi="Times New Roman" w:cs="Times New Roman"/>
+          <w:b/>
+          <w:bCs/>
+        </w:rPr>
+      </w:pPr>
+      <w:r>
+        <w:rPr>
+          <w:rFonts w:ascii="Times New Roman" w:hAnsi="Times New Roman" w:cs="Times New Roman"/>
+          <w:b/>
+          <w:bCs/>
+        </w:rPr>
+        <w:t>-Stress and Neuronal Excitability (1.6.1)</w:t>
+      </w:r>
+    </w:p>
+    <w:p>
+      <w:pPr>
+        <w:spacing w:line="276" w:lineRule="auto"/>
+        <w:rPr>
+          <w:rFonts w:ascii="Times New Roman" w:hAnsi="Times New Roman" w:cs="Times New Roman"/>
+          <w:b/>
+          <w:bCs/>
+        </w:rPr>
+      </w:pPr>
+      <w:r>
+        <w:rPr>
+          <w:rFonts w:ascii="Times New Roman" w:hAnsi="Times New Roman" w:cs="Times New Roman"/>
+          <w:b/>
+          <w:bCs/>
+        </w:rPr>
+        <w:t>Current Study (1.</w:t>
+      </w:r>
+      <w:r>
+        <w:rPr>
+          <w:rFonts w:ascii="Times New Roman" w:hAnsi="Times New Roman" w:cs="Times New Roman"/>
+          <w:b/>
+          <w:bCs/>
+        </w:rPr>
+        <w:t>7</w:t>
+      </w:r>
+      <w:r>
+        <w:rPr>
+          <w:rFonts w:ascii="Times New Roman" w:hAnsi="Times New Roman" w:cs="Times New Roman"/>
+          <w:b/>
+          <w:bCs/>
+        </w:rPr>
+        <w:t>) ~one page</w:t>
+      </w:r>
+    </w:p>
+    <w:p>
+      <w:pPr>
+        <w:spacing w:line="276" w:lineRule="auto"/>
+        <w:rPr>
+          <w:rFonts w:ascii="Times New Roman" w:hAnsi="Times New Roman" w:cs="Times New Roman"/>
+        </w:rPr>
+      </w:pPr>
+      <w:r>
+        <w:rPr>
+          <w:rFonts w:ascii="Times New Roman" w:hAnsi="Times New Roman" w:cs="Times New Roman"/>
+        </w:rPr>
+        <w:t>-</w:t>
+      </w:r>
+      <w:r>
+        <w:rPr>
+          <w:rFonts w:ascii="Times New Roman" w:hAnsi="Times New Roman" w:cs="Times New Roman"/>
+        </w:rPr>
+        <w:t>what is known about the relationship between food and stress</w:t>
+      </w:r>
+    </w:p>
+    <w:p>
+      <w:pPr>
+        <w:spacing w:line="276" w:lineRule="auto"/>
+        <w:rPr>
+          <w:rFonts w:ascii="Times New Roman" w:hAnsi="Times New Roman" w:cs="Times New Roman"/>
+        </w:rPr>
+      </w:pPr>
+      <w:r>
+        <w:rPr>
+          <w:rFonts w:ascii="Times New Roman" w:hAnsi="Times New Roman" w:cs="Times New Roman"/>
+        </w:rPr>
+        <w:t>-DMH role in appetite and stress</w:t>
+      </w:r>
+      <w:r>
+        <w:rPr>
+          <w:rFonts w:ascii="Times New Roman" w:hAnsi="Times New Roman" w:cs="Times New Roman"/>
+        </w:rPr>
+        <w:t xml:space="preserve"> (projections to the PVN which modulate the HPA)</w:t>
+      </w:r>
+    </w:p>
+    <w:p>
+      <w:pPr>
+        <w:spacing w:line="276" w:lineRule="auto"/>
+        <w:rPr>
+          <w:rFonts w:ascii="Times New Roman" w:hAnsi="Times New Roman" w:cs="Times New Roman"/>
+        </w:rPr>
+      </w:pPr>
+      <w:r>
+        <w:rPr>
+          <w:rFonts w:ascii="Times New Roman" w:hAnsi="Times New Roman" w:cs="Times New Roman"/>
+        </w:rPr>
+        <w:t>-ideal brain region to study</w:t>
+      </w:r>
+    </w:p>
+    <w:p>
+      <w:pPr>
+        <w:spacing w:line="276" w:lineRule="auto"/>
+        <w:rPr>
+          <w:rFonts w:ascii="Times New Roman" w:hAnsi="Times New Roman" w:cs="Times New Roman"/>
+        </w:rPr>
+      </w:pPr>
+      <w:r>
+        <w:rPr>
+          <w:rFonts w:ascii="Times New Roman" w:hAnsi="Times New Roman" w:cs="Times New Roman"/>
+        </w:rPr>
+        <w:t xml:space="preserve">-impact on </w:t>
+      </w:r>
+      <w:proofErr w:type="spellStart"/>
+      <w:r>
+        <w:rPr>
+          <w:rFonts w:ascii="Times New Roman" w:hAnsi="Times New Roman" w:cs="Times New Roman"/>
+          <w:highlight w:val="yellow"/>
+        </w:rPr>
+        <w:t>xyz</w:t>
+      </w:r>
+      <w:proofErr w:type="spellEnd"/>
+      <w:r>
+        <w:rPr>
+          <w:rFonts w:ascii="Times New Roman" w:hAnsi="Times New Roman" w:cs="Times New Roman"/>
+        </w:rPr>
+        <w:t xml:space="preserve"> is unknown but could allow greater insight into </w:t>
+      </w:r>
+      <w:proofErr w:type="spellStart"/>
+      <w:r>
+        <w:rPr>
+          <w:rFonts w:ascii="Times New Roman" w:hAnsi="Times New Roman" w:cs="Times New Roman"/>
+          <w:highlight w:val="yellow"/>
+        </w:rPr>
+        <w:t>xyz</w:t>
+      </w:r>
+      <w:proofErr w:type="spellEnd"/>
       <w:r>
         <w:rPr>
           <w:rFonts w:ascii="Times New Roman" w:hAnsi="Times New Roman" w:cs="Times New Roman"/>
@@ -2021,817 +2845,141 @@
     <w:p>
       <w:pPr>
         <w:spacing w:line="276" w:lineRule="auto"/>
-        <w:ind w:firstLine="720"/>
-        <w:rPr>
-          <w:rFonts w:ascii="Times New Roman" w:hAnsi="Times New Roman" w:cs="Times New Roman"/>
-        </w:rPr>
-      </w:pPr>
-      <w:r>
-        <w:rPr>
-          <w:rFonts w:ascii="Times New Roman" w:hAnsi="Times New Roman" w:cs="Times New Roman"/>
-        </w:rPr>
-        <w:lastRenderedPageBreak/>
-        <w:t xml:space="preserve">The DMH is a region of interest due to its integration of </w:t>
-      </w:r>
-      <w:r>
-        <w:rPr>
-          <w:rFonts w:ascii="Times New Roman" w:hAnsi="Times New Roman" w:cs="Times New Roman"/>
-        </w:rPr>
-        <w:t>satiety</w:t>
-      </w:r>
-      <w:r>
-        <w:rPr>
-          <w:rFonts w:ascii="Times New Roman" w:hAnsi="Times New Roman" w:cs="Times New Roman"/>
-        </w:rPr>
-        <w:t xml:space="preserve"> and stress signals (Crosby et al., 2011). </w:t>
-      </w:r>
-    </w:p>
-    <w:p>
-      <w:pPr>
-        <w:spacing w:line="276" w:lineRule="auto"/>
-        <w:rPr>
-          <w:rFonts w:ascii="Times New Roman" w:hAnsi="Times New Roman" w:cs="Times New Roman"/>
-          <w:b/>
-          <w:bCs/>
-        </w:rPr>
-      </w:pPr>
-      <w:r>
-        <w:rPr>
-          <w:rFonts w:ascii="Times New Roman" w:hAnsi="Times New Roman" w:cs="Times New Roman"/>
-          <w:b/>
-          <w:bCs/>
-        </w:rPr>
-        <w:t xml:space="preserve">The </w:t>
-      </w:r>
-      <w:r>
-        <w:rPr>
-          <w:rFonts w:ascii="Times New Roman" w:hAnsi="Times New Roman" w:cs="Times New Roman"/>
-          <w:b/>
-          <w:bCs/>
-        </w:rPr>
-        <w:t xml:space="preserve">DMH and </w:t>
-      </w:r>
-      <w:r>
-        <w:rPr>
-          <w:rFonts w:ascii="Times New Roman" w:hAnsi="Times New Roman" w:cs="Times New Roman"/>
-          <w:b/>
-          <w:bCs/>
-        </w:rPr>
-        <w:t>Fo</w:t>
-      </w:r>
-      <w:r>
-        <w:rPr>
-          <w:rFonts w:ascii="Times New Roman" w:hAnsi="Times New Roman" w:cs="Times New Roman"/>
-          <w:b/>
-          <w:bCs/>
-        </w:rPr>
-        <w:t xml:space="preserve">od </w:t>
-      </w:r>
-      <w:r>
-        <w:rPr>
-          <w:rFonts w:ascii="Times New Roman" w:hAnsi="Times New Roman" w:cs="Times New Roman"/>
-          <w:b/>
-          <w:bCs/>
-        </w:rPr>
-        <w:t>I</w:t>
-      </w:r>
-      <w:r>
-        <w:rPr>
-          <w:rFonts w:ascii="Times New Roman" w:hAnsi="Times New Roman" w:cs="Times New Roman"/>
-          <w:b/>
-          <w:bCs/>
-        </w:rPr>
-        <w:t>ntake (1.4.1) ~one page</w:t>
-      </w:r>
-    </w:p>
-    <w:p>
-      <w:pPr>
-        <w:spacing w:line="276" w:lineRule="auto"/>
-        <w:ind w:firstLine="720"/>
-        <w:rPr>
-          <w:rFonts w:ascii="Times New Roman" w:hAnsi="Times New Roman" w:cs="Times New Roman"/>
-        </w:rPr>
-      </w:pPr>
-      <w:r>
-        <w:rPr>
-          <w:rFonts w:ascii="Times New Roman" w:hAnsi="Times New Roman" w:cs="Times New Roman"/>
-        </w:rPr>
-        <w:t>Early DMH studies in sheep showed that stimulation resulted in hyperphagia, indicating the role of the DMH in appetite (</w:t>
-      </w:r>
-      <w:r>
-        <w:rPr>
-          <w:rFonts w:ascii="Times New Roman" w:hAnsi="Times New Roman" w:cs="Times New Roman"/>
-        </w:rPr>
-        <w:t xml:space="preserve">Bellinger and </w:t>
-      </w:r>
-      <w:proofErr w:type="spellStart"/>
-      <w:r>
-        <w:rPr>
-          <w:rFonts w:ascii="Times New Roman" w:hAnsi="Times New Roman" w:cs="Times New Roman"/>
-        </w:rPr>
-        <w:t>Bernardis</w:t>
-      </w:r>
-      <w:proofErr w:type="spellEnd"/>
-      <w:r>
-        <w:rPr>
-          <w:rFonts w:ascii="Times New Roman" w:hAnsi="Times New Roman" w:cs="Times New Roman"/>
-        </w:rPr>
-        <w:t>, 2002</w:t>
-      </w:r>
-      <w:r>
-        <w:rPr>
-          <w:rFonts w:ascii="Times New Roman" w:hAnsi="Times New Roman" w:cs="Times New Roman"/>
-        </w:rPr>
-        <w:t>). Lesioning studies in rats later revealed</w:t>
-      </w:r>
-      <w:r>
-        <w:rPr>
-          <w:rFonts w:ascii="Times New Roman" w:hAnsi="Times New Roman" w:cs="Times New Roman"/>
-        </w:rPr>
-        <w:t xml:space="preserve"> </w:t>
+        <w:rPr>
+          <w:rFonts w:ascii="Times New Roman" w:hAnsi="Times New Roman" w:cs="Times New Roman"/>
+        </w:rPr>
+      </w:pPr>
+      <w:r>
+        <w:rPr>
+          <w:rFonts w:ascii="Times New Roman" w:hAnsi="Times New Roman" w:cs="Times New Roman"/>
+        </w:rPr>
+        <w:t>-</w:t>
+      </w:r>
+      <w:r>
+        <w:rPr>
+          <w:rFonts w:ascii="Times New Roman" w:hAnsi="Times New Roman" w:cs="Times New Roman"/>
+        </w:rPr>
+        <w:t>females under researched</w:t>
+      </w:r>
+    </w:p>
+    <w:p>
+      <w:pPr>
+        <w:spacing w:line="276" w:lineRule="auto"/>
+        <w:rPr>
+          <w:rFonts w:ascii="Times New Roman" w:hAnsi="Times New Roman" w:cs="Times New Roman"/>
+        </w:rPr>
+      </w:pPr>
+      <w:r>
+        <w:rPr>
+          <w:rFonts w:ascii="Times New Roman" w:hAnsi="Times New Roman" w:cs="Times New Roman"/>
+        </w:rPr>
+        <w:t xml:space="preserve">We </w:t>
+      </w:r>
+      <w:r>
+        <w:rPr>
+          <w:rFonts w:ascii="Times New Roman" w:hAnsi="Times New Roman" w:cs="Times New Roman"/>
+        </w:rPr>
+        <w:t>hypothesized</w:t>
+      </w:r>
+      <w:r>
+        <w:rPr>
+          <w:rFonts w:ascii="Times New Roman" w:hAnsi="Times New Roman" w:cs="Times New Roman"/>
+        </w:rPr>
+        <w:t xml:space="preserve"> that </w:t>
+      </w:r>
+      <w:r>
+        <w:rPr>
+          <w:rFonts w:ascii="Times New Roman" w:hAnsi="Times New Roman" w:cs="Times New Roman"/>
+        </w:rPr>
+        <w:t>stress would alter neuronal excitability and communication in the DMH. We predicted that acute stress would decrease activity of DMH neurons (</w:t>
       </w:r>
       <w:r>
         <w:rPr>
           <w:rFonts w:ascii="Times New Roman" w:hAnsi="Times New Roman" w:cs="Times New Roman"/>
           <w:highlight w:val="yellow"/>
         </w:rPr>
-        <w:t>destruction</w:t>
-      </w:r>
-      <w:r>
-        <w:rPr>
-          <w:rFonts w:ascii="Times New Roman" w:hAnsi="Times New Roman" w:cs="Times New Roman"/>
-        </w:rPr>
-        <w:t xml:space="preserve"> of the DMH resulted in hypophagia and hypodipsia while maintaining normal body fat percentage and lean body mass </w:t>
-      </w:r>
-      <w:r>
-        <w:rPr>
-          <w:rFonts w:ascii="Times New Roman" w:hAnsi="Times New Roman" w:cs="Times New Roman"/>
-        </w:rPr>
-        <w:t>(</w:t>
-      </w:r>
-      <w:r>
-        <w:rPr>
-          <w:rFonts w:ascii="Times New Roman" w:hAnsi="Times New Roman" w:cs="Times New Roman"/>
-        </w:rPr>
-        <w:t xml:space="preserve">Bellinger and </w:t>
-      </w:r>
-      <w:proofErr w:type="spellStart"/>
-      <w:r>
-        <w:rPr>
-          <w:rFonts w:ascii="Times New Roman" w:hAnsi="Times New Roman" w:cs="Times New Roman"/>
-        </w:rPr>
-        <w:t>Bernardis</w:t>
-      </w:r>
-      <w:proofErr w:type="spellEnd"/>
-      <w:r>
-        <w:rPr>
-          <w:rFonts w:ascii="Times New Roman" w:hAnsi="Times New Roman" w:cs="Times New Roman"/>
-        </w:rPr>
-        <w:t>, 2002</w:t>
-      </w:r>
-      <w:r>
-        <w:rPr>
-          <w:rFonts w:ascii="Times New Roman" w:hAnsi="Times New Roman" w:cs="Times New Roman"/>
-        </w:rPr>
-        <w:t>).</w:t>
-      </w:r>
-      <w:r>
-        <w:rPr>
-          <w:rFonts w:ascii="Times New Roman" w:hAnsi="Times New Roman" w:cs="Times New Roman"/>
-        </w:rPr>
-        <w:t xml:space="preserve"> On a normal diet, DMH lesion (DMHL) rats display hypophagia and loose body weight, in contrast, DMHL rats with restricted diet show immediate hyperphagia. When given high fat diets, DMHL rats become obese compared to regular diet DMHL rats, but not as obese as control animals (</w:t>
-      </w:r>
-      <w:r>
-        <w:rPr>
-          <w:rFonts w:ascii="Times New Roman" w:hAnsi="Times New Roman" w:cs="Times New Roman"/>
-        </w:rPr>
-        <w:t xml:space="preserve">Bellinger and </w:t>
-      </w:r>
-      <w:proofErr w:type="spellStart"/>
-      <w:r>
-        <w:rPr>
-          <w:rFonts w:ascii="Times New Roman" w:hAnsi="Times New Roman" w:cs="Times New Roman"/>
-        </w:rPr>
-        <w:t>Bernardis</w:t>
-      </w:r>
-      <w:proofErr w:type="spellEnd"/>
-      <w:r>
-        <w:rPr>
-          <w:rFonts w:ascii="Times New Roman" w:hAnsi="Times New Roman" w:cs="Times New Roman"/>
-        </w:rPr>
-        <w:t>, 2002</w:t>
-      </w:r>
-      <w:r>
-        <w:rPr>
-          <w:rFonts w:ascii="Times New Roman" w:hAnsi="Times New Roman" w:cs="Times New Roman"/>
-        </w:rPr>
-        <w:t xml:space="preserve">). However, on other </w:t>
-      </w:r>
-      <w:r>
-        <w:rPr>
-          <w:rFonts w:ascii="Times New Roman" w:hAnsi="Times New Roman" w:cs="Times New Roman"/>
-        </w:rPr>
-        <w:t>highly palatable</w:t>
-      </w:r>
-      <w:r>
-        <w:rPr>
-          <w:rFonts w:ascii="Times New Roman" w:hAnsi="Times New Roman" w:cs="Times New Roman"/>
-        </w:rPr>
-        <w:t xml:space="preserve"> diets, DMHL rats show that can become as obese or even more obese than control animals.</w:t>
-      </w:r>
-    </w:p>
-    <w:p>
-      <w:pPr>
-        <w:spacing w:line="276" w:lineRule="auto"/>
-        <w:ind w:firstLine="720"/>
-        <w:rPr>
-          <w:rFonts w:ascii="Times New Roman" w:hAnsi="Times New Roman" w:cs="Times New Roman"/>
-        </w:rPr>
-      </w:pPr>
+        <w:t>lesion = less hungry (normal diet) so less activity = less hungry</w:t>
+      </w:r>
+      <w:r>
+        <w:rPr>
+          <w:rFonts w:ascii="Times New Roman" w:hAnsi="Times New Roman" w:cs="Times New Roman"/>
+        </w:rPr>
+        <w:t>) and that chronic stress will increase activity (</w:t>
+      </w:r>
       <w:r>
         <w:rPr>
           <w:rFonts w:ascii="Times New Roman" w:hAnsi="Times New Roman" w:cs="Times New Roman"/>
           <w:highlight w:val="yellow"/>
         </w:rPr>
-        <w:t>*</w:t>
+        <w:t xml:space="preserve">resistance to GC = </w:t>
       </w:r>
       <w:r>
         <w:rPr>
           <w:rFonts w:ascii="Times New Roman" w:hAnsi="Times New Roman" w:cs="Times New Roman"/>
           <w:highlight w:val="yellow"/>
         </w:rPr>
-        <w:t>Where</w:t>
+        <w:t>hungrier</w:t>
       </w:r>
       <w:r>
         <w:rPr>
           <w:rFonts w:ascii="Times New Roman" w:hAnsi="Times New Roman" w:cs="Times New Roman"/>
           <w:highlight w:val="yellow"/>
         </w:rPr>
-        <w:t xml:space="preserve"> to put*</w:t>
-      </w:r>
-      <w:r>
-        <w:rPr>
-          <w:rFonts w:ascii="Times New Roman" w:hAnsi="Times New Roman" w:cs="Times New Roman"/>
-        </w:rPr>
-        <w:t xml:space="preserve"> </w:t>
-      </w:r>
-      <w:r>
-        <w:rPr>
-          <w:rFonts w:ascii="Times New Roman" w:hAnsi="Times New Roman" w:cs="Times New Roman"/>
-        </w:rPr>
-        <w:t xml:space="preserve">Weight loss is a marker of stress in rodents but when they have </w:t>
-      </w:r>
-      <w:r>
-        <w:rPr>
-          <w:rFonts w:ascii="Times New Roman" w:hAnsi="Times New Roman" w:cs="Times New Roman"/>
-        </w:rPr>
-        <w:t>highly</w:t>
-      </w:r>
-      <w:r>
-        <w:rPr>
-          <w:rFonts w:ascii="Times New Roman" w:hAnsi="Times New Roman" w:cs="Times New Roman"/>
-        </w:rPr>
-        <w:t xml:space="preserve"> palatable food, stress increases the intake of that </w:t>
-      </w:r>
-      <w:r>
-        <w:rPr>
-          <w:rFonts w:ascii="Times New Roman" w:hAnsi="Times New Roman" w:cs="Times New Roman"/>
-        </w:rPr>
-        <w:t>highly palatable food</w:t>
-      </w:r>
-      <w:r>
-        <w:rPr>
-          <w:rFonts w:ascii="Times New Roman" w:hAnsi="Times New Roman" w:cs="Times New Roman"/>
-        </w:rPr>
-        <w:t xml:space="preserve"> (Adam and Epel, 2007).</w:t>
-      </w:r>
-    </w:p>
-    <w:p>
-      <w:pPr>
-        <w:spacing w:line="276" w:lineRule="auto"/>
-        <w:rPr>
-          <w:rFonts w:ascii="Times New Roman" w:hAnsi="Times New Roman" w:cs="Times New Roman"/>
-          <w:b/>
-          <w:bCs/>
-        </w:rPr>
-      </w:pPr>
-      <w:r>
-        <w:rPr>
-          <w:rFonts w:ascii="Times New Roman" w:hAnsi="Times New Roman" w:cs="Times New Roman"/>
-          <w:b/>
-          <w:bCs/>
-        </w:rPr>
-        <w:t xml:space="preserve">The </w:t>
-      </w:r>
-      <w:r>
-        <w:rPr>
-          <w:rFonts w:ascii="Times New Roman" w:hAnsi="Times New Roman" w:cs="Times New Roman"/>
-          <w:b/>
-          <w:bCs/>
-        </w:rPr>
-        <w:t xml:space="preserve">DMH and </w:t>
-      </w:r>
-      <w:r>
-        <w:rPr>
-          <w:rFonts w:ascii="Times New Roman" w:hAnsi="Times New Roman" w:cs="Times New Roman"/>
-          <w:b/>
-          <w:bCs/>
-        </w:rPr>
-        <w:t>S</w:t>
-      </w:r>
-      <w:r>
-        <w:rPr>
-          <w:rFonts w:ascii="Times New Roman" w:hAnsi="Times New Roman" w:cs="Times New Roman"/>
-          <w:b/>
-          <w:bCs/>
-        </w:rPr>
-        <w:t>tress (1.4.2) ~paragraph</w:t>
-      </w:r>
-    </w:p>
-    <w:p>
-      <w:pPr>
-        <w:spacing w:line="276" w:lineRule="auto"/>
-        <w:rPr>
-          <w:rFonts w:ascii="Times New Roman" w:hAnsi="Times New Roman" w:cs="Times New Roman"/>
-        </w:rPr>
-      </w:pPr>
-      <w:r>
-        <w:rPr>
-          <w:rFonts w:ascii="Times New Roman" w:hAnsi="Times New Roman" w:cs="Times New Roman"/>
-          <w:highlight w:val="yellow"/>
-        </w:rPr>
-        <w:t>Something to transition from eating to stress…</w:t>
-      </w:r>
-    </w:p>
-    <w:p>
-      <w:pPr>
-        <w:spacing w:line="276" w:lineRule="auto"/>
-        <w:ind w:firstLine="720"/>
-        <w:rPr>
-          <w:rFonts w:ascii="Times New Roman" w:hAnsi="Times New Roman" w:cs="Times New Roman"/>
-        </w:rPr>
-      </w:pPr>
-      <w:r>
-        <w:rPr>
-          <w:rFonts w:ascii="Times New Roman" w:hAnsi="Times New Roman" w:cs="Times New Roman"/>
-        </w:rPr>
-        <w:t xml:space="preserve">Glutamatertgic neurons, located primarily in the dorsomedial region of the DMH, and GABAergic neurons, located primarily in the ventrolateral region of the DMH, to the paraventricular nucleus of the hypothalamus (PVN), respectively activating or inhibiting corticotrophin releasing hormone (CRH) neurons (Myers et al., 2014). As the DMH is an upstream regulator of the PVN, these projections are modulated by stress. This is evident in stimulation of the dorsal region of the DMH, which results in increased ACTH secretion, while inhibition </w:t>
-      </w:r>
-      <w:r>
-        <w:rPr>
-          <w:rFonts w:ascii="Times New Roman" w:hAnsi="Times New Roman" w:cs="Times New Roman"/>
-        </w:rPr>
-        <w:t xml:space="preserve">of this region </w:t>
-      </w:r>
-      <w:r>
-        <w:rPr>
-          <w:rFonts w:ascii="Times New Roman" w:hAnsi="Times New Roman" w:cs="Times New Roman"/>
-        </w:rPr>
-        <w:t xml:space="preserve">decreases secretion (Myers et al., 2014). </w:t>
-      </w:r>
-    </w:p>
-    <w:p>
-      <w:pPr>
-        <w:spacing w:line="276" w:lineRule="auto"/>
-        <w:ind w:firstLine="720"/>
-        <w:rPr>
-          <w:rFonts w:ascii="Times New Roman" w:hAnsi="Times New Roman" w:cs="Times New Roman"/>
-        </w:rPr>
-      </w:pPr>
-      <w:r>
-        <w:rPr>
-          <w:rFonts w:ascii="Times New Roman" w:hAnsi="Times New Roman" w:cs="Times New Roman"/>
-        </w:rPr>
-        <w:t>Many neurons in the DMH expresses glucocorticoid receptors (Cintra et al., 1990), so the glucocorticoids produced by the HPA may in turn modulate the activity of the DMH, a modulator of the HPA axis.</w:t>
-      </w:r>
-      <w:r>
-        <w:rPr>
-          <w:rFonts w:ascii="Times New Roman" w:hAnsi="Times New Roman" w:cs="Times New Roman"/>
-        </w:rPr>
-        <w:t xml:space="preserve"> </w:t>
-      </w:r>
-      <w:r>
-        <w:rPr>
-          <w:rFonts w:ascii="Times New Roman" w:hAnsi="Times New Roman" w:cs="Times New Roman"/>
-          <w:highlight w:val="yellow"/>
-        </w:rPr>
-        <w:t>Conclusion sentence.</w:t>
-      </w:r>
-      <w:r>
-        <w:rPr>
-          <w:rFonts w:ascii="Times New Roman" w:hAnsi="Times New Roman" w:cs="Times New Roman"/>
-        </w:rPr>
-        <w:t xml:space="preserve"> </w:t>
-      </w:r>
-    </w:p>
-    <w:p>
-      <w:pPr>
-        <w:spacing w:line="276" w:lineRule="auto"/>
-        <w:rPr>
-          <w:rFonts w:ascii="Times New Roman" w:hAnsi="Times New Roman" w:cs="Times New Roman"/>
-          <w:b/>
-          <w:bCs/>
-        </w:rPr>
-      </w:pPr>
-      <w:r>
-        <w:rPr>
-          <w:rFonts w:ascii="Times New Roman" w:hAnsi="Times New Roman" w:cs="Times New Roman"/>
-          <w:b/>
-          <w:bCs/>
-        </w:rPr>
-        <w:t>Synapses (1.5) ~one page</w:t>
-      </w:r>
-    </w:p>
-    <w:p>
-      <w:pPr>
-        <w:spacing w:line="276" w:lineRule="auto"/>
-        <w:ind w:firstLine="720"/>
-        <w:rPr>
-          <w:rFonts w:ascii="Times New Roman" w:hAnsi="Times New Roman" w:cs="Times New Roman"/>
-        </w:rPr>
-      </w:pPr>
-      <w:r>
-        <w:rPr>
-          <w:rFonts w:ascii="Times New Roman" w:hAnsi="Times New Roman" w:cs="Times New Roman"/>
-        </w:rPr>
-        <w:t xml:space="preserve">Neurons communicate using electrical and chemical (neurotransmitter) signals. Classical </w:t>
-      </w:r>
-      <w:r>
-        <w:rPr>
-          <w:rFonts w:ascii="Times New Roman" w:hAnsi="Times New Roman" w:cs="Times New Roman"/>
-        </w:rPr>
-        <w:t>…</w:t>
-      </w:r>
-    </w:p>
-    <w:p>
-      <w:pPr>
-        <w:spacing w:line="276" w:lineRule="auto"/>
-        <w:rPr>
-          <w:rFonts w:ascii="Times New Roman" w:hAnsi="Times New Roman" w:cs="Times New Roman"/>
-          <w:b/>
-          <w:bCs/>
-        </w:rPr>
-      </w:pPr>
-      <w:r>
-        <w:rPr>
-          <w:rFonts w:ascii="Times New Roman" w:hAnsi="Times New Roman" w:cs="Times New Roman"/>
-          <w:b/>
-          <w:bCs/>
-        </w:rPr>
-        <w:t>-Glutamate (1.5.1) ~one page</w:t>
-      </w:r>
-    </w:p>
-    <w:p>
-      <w:pPr>
-        <w:spacing w:line="276" w:lineRule="auto"/>
-        <w:rPr>
-          <w:rFonts w:ascii="Times New Roman" w:hAnsi="Times New Roman" w:cs="Times New Roman"/>
-        </w:rPr>
-      </w:pPr>
-      <w:r>
-        <w:rPr>
-          <w:rFonts w:ascii="Times New Roman" w:hAnsi="Times New Roman" w:cs="Times New Roman"/>
-        </w:rPr>
-        <w:t>-</w:t>
-      </w:r>
-      <w:r>
-        <w:rPr>
-          <w:rFonts w:ascii="Times New Roman" w:hAnsi="Times New Roman" w:cs="Times New Roman"/>
-        </w:rPr>
-        <w:t>NMDA and AMPA receptors</w:t>
-      </w:r>
-    </w:p>
-    <w:p>
-      <w:pPr>
-        <w:spacing w:line="276" w:lineRule="auto"/>
-        <w:rPr>
-          <w:rFonts w:ascii="Times New Roman" w:hAnsi="Times New Roman" w:cs="Times New Roman"/>
-          <w:b/>
-          <w:bCs/>
-        </w:rPr>
-      </w:pPr>
-      <w:r>
-        <w:rPr>
-          <w:rFonts w:ascii="Times New Roman" w:hAnsi="Times New Roman" w:cs="Times New Roman"/>
-          <w:b/>
-          <w:bCs/>
-        </w:rPr>
-        <w:t>-</w:t>
-      </w:r>
-      <w:r>
-        <w:rPr>
-          <w:rFonts w:ascii="Times New Roman" w:hAnsi="Times New Roman" w:cs="Times New Roman"/>
-          <w:b/>
-          <w:bCs/>
-        </w:rPr>
-        <w:t>Stress on synaptic transmission (1.5.2) ~half page</w:t>
-      </w:r>
-    </w:p>
-    <w:p>
-      <w:pPr>
-        <w:spacing w:line="276" w:lineRule="auto"/>
-        <w:rPr>
-          <w:rFonts w:ascii="Times New Roman" w:hAnsi="Times New Roman" w:cs="Times New Roman"/>
-        </w:rPr>
-      </w:pPr>
-      <w:r>
-        <w:rPr>
-          <w:rFonts w:ascii="Times New Roman" w:hAnsi="Times New Roman" w:cs="Times New Roman"/>
-        </w:rPr>
-        <w:t>-endocannabinoid retrograde signalling?</w:t>
-      </w:r>
-    </w:p>
-    <w:p>
-      <w:pPr>
-        <w:spacing w:line="276" w:lineRule="auto"/>
-        <w:rPr>
-          <w:rFonts w:ascii="Times New Roman" w:hAnsi="Times New Roman" w:cs="Times New Roman"/>
-          <w:b/>
-          <w:bCs/>
-        </w:rPr>
-      </w:pPr>
-      <w:r>
-        <w:rPr>
-          <w:rFonts w:ascii="Times New Roman" w:hAnsi="Times New Roman" w:cs="Times New Roman"/>
-          <w:b/>
-          <w:bCs/>
-        </w:rPr>
-        <w:lastRenderedPageBreak/>
-        <w:t>Neuronal Excitability (1.6)</w:t>
-      </w:r>
-    </w:p>
-    <w:p>
-      <w:pPr>
-        <w:spacing w:line="276" w:lineRule="auto"/>
-        <w:rPr>
-          <w:rFonts w:ascii="Times New Roman" w:hAnsi="Times New Roman" w:cs="Times New Roman"/>
-        </w:rPr>
-      </w:pPr>
-      <w:r>
-        <w:rPr>
-          <w:rFonts w:ascii="Times New Roman" w:hAnsi="Times New Roman" w:cs="Times New Roman"/>
-        </w:rPr>
-        <w:t>-action potentials</w:t>
-      </w:r>
-    </w:p>
-    <w:p>
-      <w:pPr>
-        <w:spacing w:line="276" w:lineRule="auto"/>
-        <w:rPr>
-          <w:rFonts w:ascii="Times New Roman" w:hAnsi="Times New Roman" w:cs="Times New Roman"/>
-          <w:b/>
-          <w:bCs/>
-        </w:rPr>
-      </w:pPr>
-      <w:r>
-        <w:rPr>
-          <w:rFonts w:ascii="Times New Roman" w:hAnsi="Times New Roman" w:cs="Times New Roman"/>
-          <w:b/>
-          <w:bCs/>
-        </w:rPr>
-        <w:t>-Stress and Neuronal Excitability (1.6.1)</w:t>
-      </w:r>
-    </w:p>
-    <w:p>
-      <w:pPr>
-        <w:spacing w:line="276" w:lineRule="auto"/>
-        <w:rPr>
-          <w:rFonts w:ascii="Times New Roman" w:hAnsi="Times New Roman" w:cs="Times New Roman"/>
-          <w:b/>
-          <w:bCs/>
-        </w:rPr>
-      </w:pPr>
-      <w:r>
-        <w:rPr>
-          <w:rFonts w:ascii="Times New Roman" w:hAnsi="Times New Roman" w:cs="Times New Roman"/>
-          <w:b/>
-          <w:bCs/>
-        </w:rPr>
-        <w:t>Current Study (1.</w:t>
-      </w:r>
-      <w:r>
-        <w:rPr>
-          <w:rFonts w:ascii="Times New Roman" w:hAnsi="Times New Roman" w:cs="Times New Roman"/>
-          <w:b/>
-          <w:bCs/>
-        </w:rPr>
-        <w:t>7</w:t>
-      </w:r>
-      <w:r>
-        <w:rPr>
-          <w:rFonts w:ascii="Times New Roman" w:hAnsi="Times New Roman" w:cs="Times New Roman"/>
-          <w:b/>
-          <w:bCs/>
-        </w:rPr>
-        <w:t>) ~one page</w:t>
-      </w:r>
-    </w:p>
-    <w:p>
-      <w:pPr>
-        <w:spacing w:line="276" w:lineRule="auto"/>
-        <w:rPr>
-          <w:rFonts w:ascii="Times New Roman" w:hAnsi="Times New Roman" w:cs="Times New Roman"/>
-        </w:rPr>
-      </w:pPr>
-      <w:r>
-        <w:rPr>
-          <w:rFonts w:ascii="Times New Roman" w:hAnsi="Times New Roman" w:cs="Times New Roman"/>
-        </w:rPr>
-        <w:t>-</w:t>
-      </w:r>
-      <w:r>
-        <w:rPr>
-          <w:rFonts w:ascii="Times New Roman" w:hAnsi="Times New Roman" w:cs="Times New Roman"/>
-        </w:rPr>
-        <w:t>what is known about the relationship between food and stress</w:t>
-      </w:r>
-    </w:p>
-    <w:p>
-      <w:pPr>
-        <w:spacing w:line="276" w:lineRule="auto"/>
-        <w:rPr>
-          <w:rFonts w:ascii="Times New Roman" w:hAnsi="Times New Roman" w:cs="Times New Roman"/>
-        </w:rPr>
-      </w:pPr>
-      <w:r>
-        <w:rPr>
-          <w:rFonts w:ascii="Times New Roman" w:hAnsi="Times New Roman" w:cs="Times New Roman"/>
-        </w:rPr>
-        <w:t>-DMH role in appetite and stress</w:t>
-      </w:r>
-      <w:r>
-        <w:rPr>
-          <w:rFonts w:ascii="Times New Roman" w:hAnsi="Times New Roman" w:cs="Times New Roman"/>
-        </w:rPr>
-        <w:t xml:space="preserve"> (projections to the PVN which modulate the HPA)</w:t>
-      </w:r>
-    </w:p>
-    <w:p>
-      <w:pPr>
-        <w:spacing w:line="276" w:lineRule="auto"/>
-        <w:rPr>
-          <w:rFonts w:ascii="Times New Roman" w:hAnsi="Times New Roman" w:cs="Times New Roman"/>
-        </w:rPr>
-      </w:pPr>
-      <w:r>
-        <w:rPr>
-          <w:rFonts w:ascii="Times New Roman" w:hAnsi="Times New Roman" w:cs="Times New Roman"/>
-        </w:rPr>
-        <w:t>-ideal brain region to study</w:t>
-      </w:r>
-    </w:p>
-    <w:p>
-      <w:pPr>
-        <w:spacing w:line="276" w:lineRule="auto"/>
-        <w:rPr>
-          <w:rFonts w:ascii="Times New Roman" w:hAnsi="Times New Roman" w:cs="Times New Roman"/>
-        </w:rPr>
-      </w:pPr>
-      <w:r>
-        <w:rPr>
-          <w:rFonts w:ascii="Times New Roman" w:hAnsi="Times New Roman" w:cs="Times New Roman"/>
-        </w:rPr>
-        <w:t xml:space="preserve">-impact on </w:t>
-      </w:r>
-      <w:proofErr w:type="spellStart"/>
-      <w:r>
-        <w:rPr>
-          <w:rFonts w:ascii="Times New Roman" w:hAnsi="Times New Roman" w:cs="Times New Roman"/>
-          <w:highlight w:val="yellow"/>
-        </w:rPr>
-        <w:t>xyz</w:t>
-      </w:r>
-      <w:proofErr w:type="spellEnd"/>
-      <w:r>
-        <w:rPr>
-          <w:rFonts w:ascii="Times New Roman" w:hAnsi="Times New Roman" w:cs="Times New Roman"/>
-        </w:rPr>
-        <w:t xml:space="preserve"> is unknown but could allow greater insight into </w:t>
-      </w:r>
-      <w:proofErr w:type="spellStart"/>
-      <w:r>
-        <w:rPr>
-          <w:rFonts w:ascii="Times New Roman" w:hAnsi="Times New Roman" w:cs="Times New Roman"/>
-          <w:highlight w:val="yellow"/>
-        </w:rPr>
-        <w:t>xyz</w:t>
-      </w:r>
-      <w:proofErr w:type="spellEnd"/>
+        <w:t>, so we would see more activity</w:t>
+      </w:r>
+      <w:r>
+        <w:rPr>
+          <w:rFonts w:ascii="Times New Roman" w:hAnsi="Times New Roman" w:cs="Times New Roman"/>
+        </w:rPr>
+        <w:t>) of DMH neurons</w:t>
+      </w:r>
+      <w:r>
+        <w:rPr>
+          <w:rFonts w:ascii="Times New Roman" w:hAnsi="Times New Roman" w:cs="Times New Roman"/>
+        </w:rPr>
+        <w:t xml:space="preserve"> compared to naïve animals</w:t>
+      </w:r>
       <w:r>
         <w:rPr>
           <w:rFonts w:ascii="Times New Roman" w:hAnsi="Times New Roman" w:cs="Times New Roman"/>
         </w:rPr>
         <w:t>.</w:t>
       </w:r>
-    </w:p>
-    <w:p>
-      <w:pPr>
-        <w:spacing w:line="276" w:lineRule="auto"/>
-        <w:rPr>
-          <w:rFonts w:ascii="Times New Roman" w:hAnsi="Times New Roman" w:cs="Times New Roman"/>
-        </w:rPr>
-      </w:pPr>
-      <w:r>
-        <w:rPr>
-          <w:rFonts w:ascii="Times New Roman" w:hAnsi="Times New Roman" w:cs="Times New Roman"/>
-        </w:rPr>
-        <w:t>-</w:t>
-      </w:r>
-      <w:r>
-        <w:rPr>
-          <w:rFonts w:ascii="Times New Roman" w:hAnsi="Times New Roman" w:cs="Times New Roman"/>
-        </w:rPr>
-        <w:t>females under researched</w:t>
-      </w:r>
-    </w:p>
-    <w:p>
-      <w:pPr>
-        <w:spacing w:line="276" w:lineRule="auto"/>
-        <w:rPr>
-          <w:rFonts w:ascii="Times New Roman" w:hAnsi="Times New Roman" w:cs="Times New Roman"/>
-        </w:rPr>
-      </w:pPr>
-      <w:r>
-        <w:rPr>
-          <w:rFonts w:ascii="Times New Roman" w:hAnsi="Times New Roman" w:cs="Times New Roman"/>
-        </w:rPr>
-        <w:t xml:space="preserve">We </w:t>
-      </w:r>
-      <w:r>
-        <w:rPr>
-          <w:rFonts w:ascii="Times New Roman" w:hAnsi="Times New Roman" w:cs="Times New Roman"/>
-        </w:rPr>
-        <w:t>hypothesized</w:t>
-      </w:r>
-      <w:r>
-        <w:rPr>
-          <w:rFonts w:ascii="Times New Roman" w:hAnsi="Times New Roman" w:cs="Times New Roman"/>
-        </w:rPr>
-        <w:t xml:space="preserve"> that </w:t>
-      </w:r>
-      <w:r>
-        <w:rPr>
-          <w:rFonts w:ascii="Times New Roman" w:hAnsi="Times New Roman" w:cs="Times New Roman"/>
-        </w:rPr>
-        <w:t>stress would alter neuronal excitability and communication in the DMH. We predicted that acute stress would decrease activity of DMH neurons (</w:t>
-      </w:r>
-      <w:r>
-        <w:rPr>
-          <w:rFonts w:ascii="Times New Roman" w:hAnsi="Times New Roman" w:cs="Times New Roman"/>
-          <w:highlight w:val="yellow"/>
-        </w:rPr>
-        <w:t>lesion = less hungry (normal diet) so less activity = less hungry</w:t>
-      </w:r>
-      <w:r>
-        <w:rPr>
-          <w:rFonts w:ascii="Times New Roman" w:hAnsi="Times New Roman" w:cs="Times New Roman"/>
-        </w:rPr>
-        <w:t>) and that chronic stress will increase activity (</w:t>
-      </w:r>
-      <w:r>
-        <w:rPr>
-          <w:rFonts w:ascii="Times New Roman" w:hAnsi="Times New Roman" w:cs="Times New Roman"/>
-          <w:highlight w:val="yellow"/>
-        </w:rPr>
-        <w:t xml:space="preserve">resistance to GC = </w:t>
-      </w:r>
-      <w:r>
-        <w:rPr>
-          <w:rFonts w:ascii="Times New Roman" w:hAnsi="Times New Roman" w:cs="Times New Roman"/>
-          <w:highlight w:val="yellow"/>
-        </w:rPr>
-        <w:t>hungrier</w:t>
-      </w:r>
-      <w:r>
-        <w:rPr>
-          <w:rFonts w:ascii="Times New Roman" w:hAnsi="Times New Roman" w:cs="Times New Roman"/>
-          <w:highlight w:val="yellow"/>
-        </w:rPr>
-        <w:t>, so we would see more activity</w:t>
-      </w:r>
-      <w:r>
-        <w:rPr>
-          <w:rFonts w:ascii="Times New Roman" w:hAnsi="Times New Roman" w:cs="Times New Roman"/>
-        </w:rPr>
-        <w:t>) of DMH neurons</w:t>
-      </w:r>
-      <w:r>
-        <w:rPr>
-          <w:rFonts w:ascii="Times New Roman" w:hAnsi="Times New Roman" w:cs="Times New Roman"/>
-        </w:rPr>
-        <w:t xml:space="preserve"> compared to naïve animals</w:t>
-      </w:r>
-      <w:r>
-        <w:rPr>
-          <w:rFonts w:ascii="Times New Roman" w:hAnsi="Times New Roman" w:cs="Times New Roman"/>
-        </w:rPr>
-        <w:t>.</w:t>
-      </w:r>
       <w:r>
         <w:rPr>
           <w:rFonts w:ascii="Times New Roman" w:hAnsi="Times New Roman" w:cs="Times New Roman"/>
         </w:rPr>
         <w:t xml:space="preserve"> This hypothesis was tested by performing acute and repeated stressors and assessing the neuronal activity and communication of the DMH using patch clamp electrophysiology.</w:t>
+      </w:r>
+    </w:p>
+    <w:p>
+      <w:pPr>
+        <w:spacing w:line="276" w:lineRule="auto"/>
+        <w:rPr>
+          <w:rFonts w:ascii="Times New Roman" w:hAnsi="Times New Roman" w:cs="Times New Roman"/>
+        </w:rPr>
+      </w:pPr>
+    </w:p>
+    <w:p>
+      <w:pPr>
+        <w:spacing w:line="276" w:lineRule="auto"/>
+        <w:rPr>
+          <w:rFonts w:ascii="Times New Roman" w:hAnsi="Times New Roman" w:cs="Times New Roman"/>
+        </w:rPr>
+      </w:pPr>
+    </w:p>
+    <w:p>
+      <w:pPr>
+        <w:spacing w:line="276" w:lineRule="auto"/>
+        <w:rPr>
+          <w:rFonts w:ascii="Times New Roman" w:hAnsi="Times New Roman" w:cs="Times New Roman"/>
+        </w:rPr>
+      </w:pPr>
+      <w:r>
+        <w:rPr>
+          <w:rFonts w:ascii="Times New Roman" w:hAnsi="Times New Roman" w:cs="Times New Roman"/>
+        </w:rPr>
+        <w:t>WHERE TO PUT INFO ABOUT AM251?</w:t>
       </w:r>
     </w:p>
     <w:p/>
@@ -2845,6 +2993,66 @@
 </w:document>
 </file>
 
+<file path=word/comments.xml><?xml version="1.0" encoding="utf-8"?>
+<w:comments xmlns:wpc="http://schemas.microsoft.com/office/word/2010/wordprocessingCanvas" xmlns:cx="http://schemas.microsoft.com/office/drawing/2014/chartex" xmlns:cx1="http://schemas.microsoft.com/office/drawing/2015/9/8/chartex" xmlns:cx2="http://schemas.microsoft.com/office/drawing/2015/10/21/chartex" xmlns:cx3="http://schemas.microsoft.com/office/drawing/2016/5/9/chartex" xmlns:cx4="http://schemas.microsoft.com/office/drawing/2016/5/10/chartex" xmlns:cx5="http://schemas.microsoft.com/office/drawing/2016/5/11/chartex" xmlns:cx6="http://schemas.microsoft.com/office/drawing/2016/5/12/chartex" xmlns:cx7="http://schemas.microsoft.com/office/drawing/2016/5/13/chartex" xmlns:cx8="http://schemas.microsoft.com/office/drawing/2016/5/14/chartex" xmlns:mc="http://schemas.openxmlformats.org/markup-compatibility/2006" xmlns:aink="http://schemas.microsoft.com/office/drawing/2016/ink" xmlns:am3d="http://schemas.microsoft.com/office/drawing/2017/model3d" xmlns:o="urn:schemas-microsoft-com:office:office" xmlns:oel="http://schemas.microsoft.com/office/2019/extlst" xmlns:r="http://schemas.openxmlformats.org/officeDocument/2006/relationships" xmlns:m="http://schemas.openxmlformats.org/officeDocument/2006/math" xmlns:v="urn:schemas-microsoft-com:vml" xmlns:wp14="http://schemas.microsoft.com/office/word/2010/wordprocessingDrawing" xmlns:wp="http://schemas.openxmlformats.org/drawingml/2006/wordprocessingDrawing" xmlns:w10="urn:schemas-microsoft-com:office:word" xmlns:w="http://schemas.openxmlformats.org/wordprocessingml/2006/main" xmlns:w14="http://schemas.microsoft.com/office/word/2010/wordml" xmlns:w15="http://schemas.microsoft.com/office/word/2012/wordml" xmlns:w16cex="http://schemas.microsoft.com/office/word/2018/wordml/cex" xmlns:w16cid="http://schemas.microsoft.com/office/word/2016/wordml/cid" xmlns:w16="http://schemas.microsoft.com/office/word/2018/wordml" xmlns:w16du="http://schemas.microsoft.com/office/word/2023/wordml/word16du" xmlns:w16sdtdh="http://schemas.microsoft.com/office/word/2020/wordml/sdtdatahash" xmlns:w16sdtfl="http://schemas.microsoft.com/office/word/2024/wordml/sdtformatlock" xmlns:w16se="http://schemas.microsoft.com/office/word/2015/wordml/symex" xmlns:wpg="http://schemas.microsoft.com/office/word/2010/wordprocessingGroup" xmlns:wpi="http://schemas.microsoft.com/office/word/2010/wordprocessingInk" xmlns:wne="http://schemas.microsoft.com/office/word/2006/wordml" xmlns:wps="http://schemas.microsoft.com/office/word/2010/wordprocessingShape" mc:Ignorable="w14 w15 w16se w16cid w16 w16cex w16sdtdh w16sdtfl w16du wp14">
+  <w:comment w:id="0" w:author="Ruby Muzzatti" w:date="2025-07-29T09:20:00Z" w:initials="RM">
+    <w:p>
+      <w:r>
+        <w:rPr>
+          <w:rStyle w:val="CommentReference"/>
+        </w:rPr>
+        <w:annotationRef/>
+      </w:r>
+      <w:r>
+        <w:rPr>
+          <w:sz w:val="20"/>
+          <w:szCs w:val="20"/>
+        </w:rPr>
+        <w:t>put later in stress and appetite</w:t>
+      </w:r>
+    </w:p>
+  </w:comment>
+  <w:comment w:id="1" w:author="Ruby Muzzatti" w:date="2025-07-29T12:44:00Z" w:initials="RM">
+    <w:p>
+      <w:r>
+        <w:rPr>
+          <w:rStyle w:val="CommentReference"/>
+        </w:rPr>
+        <w:annotationRef/>
+      </w:r>
+      <w:r>
+        <w:rPr>
+          <w:sz w:val="20"/>
+          <w:szCs w:val="20"/>
+        </w:rPr>
+        <w:t>maybe in the current study?</w:t>
+      </w:r>
+    </w:p>
+  </w:comment>
+</w:comments>
+</file>
+
+<file path=word/commentsExtended.xml><?xml version="1.0" encoding="utf-8"?>
+<w15:commentsEx xmlns:wpc="http://schemas.microsoft.com/office/word/2010/wordprocessingCanvas" xmlns:cx="http://schemas.microsoft.com/office/drawing/2014/chartex" xmlns:cx1="http://schemas.microsoft.com/office/drawing/2015/9/8/chartex" xmlns:cx2="http://schemas.microsoft.com/office/drawing/2015/10/21/chartex" xmlns:cx3="http://schemas.microsoft.com/office/drawing/2016/5/9/chartex" xmlns:cx4="http://schemas.microsoft.com/office/drawing/2016/5/10/chartex" xmlns:cx5="http://schemas.microsoft.com/office/drawing/2016/5/11/chartex" xmlns:cx6="http://schemas.microsoft.com/office/drawing/2016/5/12/chartex" xmlns:cx7="http://schemas.microsoft.com/office/drawing/2016/5/13/chartex" xmlns:cx8="http://schemas.microsoft.com/office/drawing/2016/5/14/chartex" xmlns:mc="http://schemas.openxmlformats.org/markup-compatibility/2006" xmlns:aink="http://schemas.microsoft.com/office/drawing/2016/ink" xmlns:am3d="http://schemas.microsoft.com/office/drawing/2017/model3d" xmlns:o="urn:schemas-microsoft-com:office:office" xmlns:oel="http://schemas.microsoft.com/office/2019/extlst" xmlns:r="http://schemas.openxmlformats.org/officeDocument/2006/relationships" xmlns:m="http://schemas.openxmlformats.org/officeDocument/2006/math" xmlns:v="urn:schemas-microsoft-com:vml" xmlns:wp14="http://schemas.microsoft.com/office/word/2010/wordprocessingDrawing" xmlns:wp="http://schemas.openxmlformats.org/drawingml/2006/wordprocessingDrawing" xmlns:w10="urn:schemas-microsoft-com:office:word" xmlns:w="http://schemas.openxmlformats.org/wordprocessingml/2006/main" xmlns:w14="http://schemas.microsoft.com/office/word/2010/wordml" xmlns:w15="http://schemas.microsoft.com/office/word/2012/wordml" xmlns:w16cex="http://schemas.microsoft.com/office/word/2018/wordml/cex" xmlns:w16cid="http://schemas.microsoft.com/office/word/2016/wordml/cid" xmlns:w16="http://schemas.microsoft.com/office/word/2018/wordml" xmlns:w16du="http://schemas.microsoft.com/office/word/2023/wordml/word16du" xmlns:w16sdtdh="http://schemas.microsoft.com/office/word/2020/wordml/sdtdatahash" xmlns:w16sdtfl="http://schemas.microsoft.com/office/word/2024/wordml/sdtformatlock" xmlns:w16se="http://schemas.microsoft.com/office/word/2015/wordml/symex" xmlns:wpg="http://schemas.microsoft.com/office/word/2010/wordprocessingGroup" xmlns:wpi="http://schemas.microsoft.com/office/word/2010/wordprocessingInk" xmlns:wne="http://schemas.microsoft.com/office/word/2006/wordml" xmlns:wps="http://schemas.microsoft.com/office/word/2010/wordprocessingShape" mc:Ignorable="w14 w15 w16se w16cid w16 w16cex w16sdtdh w16sdtfl w16du wp14">
+  <w15:commentEx w15:paraId="16D8AA5E" w15:done="0"/>
+  <w15:commentEx w15:paraId="75406BAC" w15:done="0"/>
+</w15:commentsEx>
+</file>
+
+<file path=word/commentsExtensible.xml><?xml version="1.0" encoding="utf-8"?>
+<w16cex:commentsExtensible xmlns:wpc="http://schemas.microsoft.com/office/word/2010/wordprocessingCanvas" xmlns:cx="http://schemas.microsoft.com/office/drawing/2014/chartex" xmlns:cx1="http://schemas.microsoft.com/office/drawing/2015/9/8/chartex" xmlns:cx2="http://schemas.microsoft.com/office/drawing/2015/10/21/chartex" xmlns:cx3="http://schemas.microsoft.com/office/drawing/2016/5/9/chartex" xmlns:cx4="http://schemas.microsoft.com/office/drawing/2016/5/10/chartex" xmlns:cx5="http://schemas.microsoft.com/office/drawing/2016/5/11/chartex" xmlns:cx6="http://schemas.microsoft.com/office/drawing/2016/5/12/chartex" xmlns:cx7="http://schemas.microsoft.com/office/drawing/2016/5/13/chartex" xmlns:cx8="http://schemas.microsoft.com/office/drawing/2016/5/14/chartex" xmlns:cr="http://schemas.microsoft.com/office/comments/2020/reactions" xmlns:mc="http://schemas.openxmlformats.org/markup-compatibility/2006" xmlns:aink="http://schemas.microsoft.com/office/drawing/2016/ink" xmlns:am3d="http://schemas.microsoft.com/office/drawing/2017/model3d" xmlns:o="urn:schemas-microsoft-com:office:office" xmlns:oel="http://schemas.microsoft.com/office/2019/extlst" xmlns:r="http://schemas.openxmlformats.org/officeDocument/2006/relationships" xmlns:m="http://schemas.openxmlformats.org/officeDocument/2006/math" xmlns:v="urn:schemas-microsoft-com:vml" xmlns:wp14="http://schemas.microsoft.com/office/word/2010/wordprocessingDrawing" xmlns:wp="http://schemas.openxmlformats.org/drawingml/2006/wordprocessingDrawing" xmlns:w10="urn:schemas-microsoft-com:office:word" xmlns:w="http://schemas.openxmlformats.org/wordprocessingml/2006/main" xmlns:w14="http://schemas.microsoft.com/office/word/2010/wordml" xmlns:w15="http://schemas.microsoft.com/office/word/2012/wordml" xmlns:w16cex="http://schemas.microsoft.com/office/word/2018/wordml/cex" xmlns:w16cid="http://schemas.microsoft.com/office/word/2016/wordml/cid" xmlns:w16="http://schemas.microsoft.com/office/word/2018/wordml" xmlns:w16du="http://schemas.microsoft.com/office/word/2023/wordml/word16du" xmlns:w16sdtdh="http://schemas.microsoft.com/office/word/2020/wordml/sdtdatahash" xmlns:w16sdtfl="http://schemas.microsoft.com/office/word/2024/wordml/sdtformatlock" xmlns:w16se="http://schemas.microsoft.com/office/word/2015/wordml/symex" xmlns:wpg="http://schemas.microsoft.com/office/word/2010/wordprocessingGroup" xmlns:wpi="http://schemas.microsoft.com/office/word/2010/wordprocessingInk" xmlns:wne="http://schemas.microsoft.com/office/word/2006/wordml" xmlns:wps="http://schemas.microsoft.com/office/word/2010/wordprocessingShape" mc:Ignorable="w14 w15 w16se w16cid w16 w16cex w16sdtdh w16sdtfl cr w16du wp14">
+  <w16cex:commentExtensible w16cex:durableId="19A6856A" w16cex:dateUtc="2025-07-29T12:20:00Z"/>
+  <w16cex:commentExtensible w16cex:durableId="2F4FE8F0" w16cex:dateUtc="2025-07-29T15:44:00Z"/>
+</w16cex:commentsExtensible>
+</file>
+
+<file path=word/commentsIds.xml><?xml version="1.0" encoding="utf-8"?>
+<w16cid:commentsIds xmlns:wpc="http://schemas.microsoft.com/office/word/2010/wordprocessingCanvas" xmlns:cx="http://schemas.microsoft.com/office/drawing/2014/chartex" xmlns:cx1="http://schemas.microsoft.com/office/drawing/2015/9/8/chartex" xmlns:cx2="http://schemas.microsoft.com/office/drawing/2015/10/21/chartex" xmlns:cx3="http://schemas.microsoft.com/office/drawing/2016/5/9/chartex" xmlns:cx4="http://schemas.microsoft.com/office/drawing/2016/5/10/chartex" xmlns:cx5="http://schemas.microsoft.com/office/drawing/2016/5/11/chartex" xmlns:cx6="http://schemas.microsoft.com/office/drawing/2016/5/12/chartex" xmlns:cx7="http://schemas.microsoft.com/office/drawing/2016/5/13/chartex" xmlns:cx8="http://schemas.microsoft.com/office/drawing/2016/5/14/chartex" xmlns:mc="http://schemas.openxmlformats.org/markup-compatibility/2006" xmlns:aink="http://schemas.microsoft.com/office/drawing/2016/ink" xmlns:am3d="http://schemas.microsoft.com/office/drawing/2017/model3d" xmlns:o="urn:schemas-microsoft-com:office:office" xmlns:oel="http://schemas.microsoft.com/office/2019/extlst" xmlns:r="http://schemas.openxmlformats.org/officeDocument/2006/relationships" xmlns:m="http://schemas.openxmlformats.org/officeDocument/2006/math" xmlns:v="urn:schemas-microsoft-com:vml" xmlns:wp14="http://schemas.microsoft.com/office/word/2010/wordprocessingDrawing" xmlns:wp="http://schemas.openxmlformats.org/drawingml/2006/wordprocessingDrawing" xmlns:w10="urn:schemas-microsoft-com:office:word" xmlns:w="http://schemas.openxmlformats.org/wordprocessingml/2006/main" xmlns:w14="http://schemas.microsoft.com/office/word/2010/wordml" xmlns:w15="http://schemas.microsoft.com/office/word/2012/wordml" xmlns:w16cex="http://schemas.microsoft.com/office/word/2018/wordml/cex" xmlns:w16cid="http://schemas.microsoft.com/office/word/2016/wordml/cid" xmlns:w16="http://schemas.microsoft.com/office/word/2018/wordml" xmlns:w16du="http://schemas.microsoft.com/office/word/2023/wordml/word16du" xmlns:w16sdtdh="http://schemas.microsoft.com/office/word/2020/wordml/sdtdatahash" xmlns:w16sdtfl="http://schemas.microsoft.com/office/word/2024/wordml/sdtformatlock" xmlns:w16se="http://schemas.microsoft.com/office/word/2015/wordml/symex" xmlns:wpg="http://schemas.microsoft.com/office/word/2010/wordprocessingGroup" xmlns:wpi="http://schemas.microsoft.com/office/word/2010/wordprocessingInk" xmlns:wne="http://schemas.microsoft.com/office/word/2006/wordml" xmlns:wps="http://schemas.microsoft.com/office/word/2010/wordprocessingShape" mc:Ignorable="w14 w15 w16se w16cid w16 w16cex w16sdtdh w16sdtfl w16du wp14">
+  <w16cid:commentId w16cid:paraId="16D8AA5E" w16cid:durableId="19A6856A"/>
+  <w16cid:commentId w16cid:paraId="75406BAC" w16cid:durableId="2F4FE8F0"/>
+</w16cid:commentsIds>
+</file>
+
 <file path=word/endnotes.xml><?xml version="1.0" encoding="utf-8"?>
 <w:endnotes xmlns:wpc="http://schemas.microsoft.com/office/word/2010/wordprocessingCanvas" xmlns:cx="http://schemas.microsoft.com/office/drawing/2014/chartex" xmlns:cx1="http://schemas.microsoft.com/office/drawing/2015/9/8/chartex" xmlns:cx2="http://schemas.microsoft.com/office/drawing/2015/10/21/chartex" xmlns:cx3="http://schemas.microsoft.com/office/drawing/2016/5/9/chartex" xmlns:cx4="http://schemas.microsoft.com/office/drawing/2016/5/10/chartex" xmlns:cx5="http://schemas.microsoft.com/office/drawing/2016/5/11/chartex" xmlns:cx6="http://schemas.microsoft.com/office/drawing/2016/5/12/chartex" xmlns:cx7="http://schemas.microsoft.com/office/drawing/2016/5/13/chartex" xmlns:cx8="http://schemas.microsoft.com/office/drawing/2016/5/14/chartex" xmlns:mc="http://schemas.openxmlformats.org/markup-compatibility/2006" xmlns:aink="http://schemas.microsoft.com/office/drawing/2016/ink" xmlns:am3d="http://schemas.microsoft.com/office/drawing/2017/model3d" xmlns:o="urn:schemas-microsoft-com:office:office" xmlns:oel="http://schemas.microsoft.com/office/2019/extlst" xmlns:r="http://schemas.openxmlformats.org/officeDocument/2006/relationships" xmlns:m="http://schemas.openxmlformats.org/officeDocument/2006/math" xmlns:v="urn:schemas-microsoft-com:vml" xmlns:wp14="http://schemas.microsoft.com/office/word/2010/wordprocessingDrawing" xmlns:wp="http://schemas.openxmlformats.org/drawingml/2006/wordprocessingDrawing" xmlns:w10="urn:schemas-microsoft-com:office:word" xmlns:w="http://schemas.openxmlformats.org/wordprocessingml/2006/main" xmlns:w14="http://schemas.microsoft.com/office/word/2010/wordml" xmlns:w15="http://schemas.microsoft.com/office/word/2012/wordml" xmlns:w16cex="http://schemas.microsoft.com/office/word/2018/wordml/cex" xmlns:w16cid="http://schemas.microsoft.com/office/word/2016/wordml/cid" xmlns:w16="http://schemas.microsoft.com/office/word/2018/wordml" xmlns:w16du="http://schemas.microsoft.com/office/word/2023/wordml/word16du" xmlns:w16sdtdh="http://schemas.microsoft.com/office/word/2020/wordml/sdtdatahash" xmlns:w16sdtfl="http://schemas.microsoft.com/office/word/2024/wordml/sdtformatlock" xmlns:w16se="http://schemas.microsoft.com/office/word/2015/wordml/symex" xmlns:wpg="http://schemas.microsoft.com/office/word/2010/wordprocessingGroup" xmlns:wpi="http://schemas.microsoft.com/office/word/2010/wordprocessingInk" xmlns:wne="http://schemas.microsoft.com/office/word/2006/wordml" xmlns:wps="http://schemas.microsoft.com/office/word/2010/wordprocessingShape" mc:Ignorable="w14 w15 w16se w16cid w16 w16cex w16sdtdh w16sdtfl w16du wp14">
   <w:endnote w:type="separator" w:id="-1">
@@ -2893,6 +3101,14 @@
     </w:p>
   </w:footnote>
 </w:footnotes>
+</file>
+
+<file path=word/people.xml><?xml version="1.0" encoding="utf-8"?>
+<w15:people xmlns:wpc="http://schemas.microsoft.com/office/word/2010/wordprocessingCanvas" xmlns:cx="http://schemas.microsoft.com/office/drawing/2014/chartex" xmlns:cx1="http://schemas.microsoft.com/office/drawing/2015/9/8/chartex" xmlns:cx2="http://schemas.microsoft.com/office/drawing/2015/10/21/chartex" xmlns:cx3="http://schemas.microsoft.com/office/drawing/2016/5/9/chartex" xmlns:cx4="http://schemas.microsoft.com/office/drawing/2016/5/10/chartex" xmlns:cx5="http://schemas.microsoft.com/office/drawing/2016/5/11/chartex" xmlns:cx6="http://schemas.microsoft.com/office/drawing/2016/5/12/chartex" xmlns:cx7="http://schemas.microsoft.com/office/drawing/2016/5/13/chartex" xmlns:cx8="http://schemas.microsoft.com/office/drawing/2016/5/14/chartex" xmlns:mc="http://schemas.openxmlformats.org/markup-compatibility/2006" xmlns:aink="http://schemas.microsoft.com/office/drawing/2016/ink" xmlns:am3d="http://schemas.microsoft.com/office/drawing/2017/model3d" xmlns:o="urn:schemas-microsoft-com:office:office" xmlns:oel="http://schemas.microsoft.com/office/2019/extlst" xmlns:r="http://schemas.openxmlformats.org/officeDocument/2006/relationships" xmlns:m="http://schemas.openxmlformats.org/officeDocument/2006/math" xmlns:v="urn:schemas-microsoft-com:vml" xmlns:wp14="http://schemas.microsoft.com/office/word/2010/wordprocessingDrawing" xmlns:wp="http://schemas.openxmlformats.org/drawingml/2006/wordprocessingDrawing" xmlns:w10="urn:schemas-microsoft-com:office:word" xmlns:w="http://schemas.openxmlformats.org/wordprocessingml/2006/main" xmlns:w14="http://schemas.microsoft.com/office/word/2010/wordml" xmlns:w15="http://schemas.microsoft.com/office/word/2012/wordml" xmlns:w16cex="http://schemas.microsoft.com/office/word/2018/wordml/cex" xmlns:w16cid="http://schemas.microsoft.com/office/word/2016/wordml/cid" xmlns:w16="http://schemas.microsoft.com/office/word/2018/wordml" xmlns:w16du="http://schemas.microsoft.com/office/word/2023/wordml/word16du" xmlns:w16sdtdh="http://schemas.microsoft.com/office/word/2020/wordml/sdtdatahash" xmlns:w16sdtfl="http://schemas.microsoft.com/office/word/2024/wordml/sdtformatlock" xmlns:w16se="http://schemas.microsoft.com/office/word/2015/wordml/symex" xmlns:wpg="http://schemas.microsoft.com/office/word/2010/wordprocessingGroup" xmlns:wpi="http://schemas.microsoft.com/office/word/2010/wordprocessingInk" xmlns:wne="http://schemas.microsoft.com/office/word/2006/wordml" xmlns:wps="http://schemas.microsoft.com/office/word/2010/wordprocessingShape" mc:Ignorable="w14 w15 w16se w16cid w16 w16cex w16sdtdh w16sdtfl w16du wp14">
+  <w15:person w15:author="Ruby Muzzatti">
+    <w15:presenceInfo w15:providerId="AD" w15:userId="S::rmuzzatti@mta.ca::06721fba-56c5-47ec-88bc-4721d552db4f"/>
+  </w15:person>
+</w15:people>
 </file>
 
 <file path=word/styles.xml><?xml version="1.0" encoding="utf-8"?>
@@ -3857,6 +4073,74 @@
     <w:uiPriority w:val="99"/>
     <w:rsid w:val="00530AFA"/>
   </w:style>
+  <w:style w:type="character" w:styleId="CommentReference">
+    <w:name w:val="annotation reference"/>
+    <w:basedOn w:val="DefaultParagraphFont"/>
+    <w:uiPriority w:val="99"/>
+    <w:semiHidden/>
+    <w:unhideWhenUsed/>
+    <w:rsid w:val="000876FB"/>
+    <w:rPr>
+      <w:sz w:val="16"/>
+      <w:szCs w:val="16"/>
+    </w:rPr>
+  </w:style>
+  <w:style w:type="paragraph" w:styleId="CommentText">
+    <w:name w:val="annotation text"/>
+    <w:basedOn w:val="Normal"/>
+    <w:link w:val="CommentTextChar"/>
+    <w:uiPriority w:val="99"/>
+    <w:semiHidden/>
+    <w:unhideWhenUsed/>
+    <w:rsid w:val="000876FB"/>
+    <w:pPr>
+      <w:spacing w:line="240" w:lineRule="auto"/>
+    </w:pPr>
+    <w:rPr>
+      <w:sz w:val="20"/>
+      <w:szCs w:val="20"/>
+    </w:rPr>
+  </w:style>
+  <w:style w:type="character" w:customStyle="1" w:styleId="CommentTextChar">
+    <w:name w:val="Comment Text Char"/>
+    <w:basedOn w:val="DefaultParagraphFont"/>
+    <w:link w:val="CommentText"/>
+    <w:uiPriority w:val="99"/>
+    <w:semiHidden/>
+    <w:rsid w:val="000876FB"/>
+    <w:rPr>
+      <w:sz w:val="20"/>
+      <w:szCs w:val="20"/>
+    </w:rPr>
+  </w:style>
+  <w:style w:type="paragraph" w:styleId="CommentSubject">
+    <w:name w:val="annotation subject"/>
+    <w:basedOn w:val="CommentText"/>
+    <w:next w:val="CommentText"/>
+    <w:link w:val="CommentSubjectChar"/>
+    <w:uiPriority w:val="99"/>
+    <w:semiHidden/>
+    <w:unhideWhenUsed/>
+    <w:rsid w:val="000876FB"/>
+    <w:rPr>
+      <w:b/>
+      <w:bCs/>
+    </w:rPr>
+  </w:style>
+  <w:style w:type="character" w:customStyle="1" w:styleId="CommentSubjectChar">
+    <w:name w:val="Comment Subject Char"/>
+    <w:basedOn w:val="CommentTextChar"/>
+    <w:link w:val="CommentSubject"/>
+    <w:uiPriority w:val="99"/>
+    <w:semiHidden/>
+    <w:rsid w:val="000876FB"/>
+    <w:rPr>
+      <w:b/>
+      <w:bCs/>
+      <w:sz w:val="20"/>
+      <w:szCs w:val="20"/>
+    </w:rPr>
+  </w:style>
 </w:styles>
 </file>
 

</xml_diff>